<commit_message>
Moved igor and xlsx files into their own folder, double spacing for manuscripts
</commit_message>
<xml_diff>
--- a/Manuscript/Radium Sorption Manuscript D-4.docx
+++ b/Manuscript/Radium Sorption Manuscript D-4.docx
@@ -1,10 +1,10 @@
 
 <file path=word/document.xml><?xml version="1.0" encoding="utf-8"?>
-<w:document xmlns:wpc="http://schemas.microsoft.com/office/word/2010/wordprocessingCanvas" xmlns:cx="http://schemas.microsoft.com/office/drawing/2014/chartex" xmlns:cx1="http://schemas.microsoft.com/office/drawing/2015/9/8/chartex" xmlns:cx2="http://schemas.microsoft.com/office/drawing/2015/10/21/chartex" xmlns:cx3="http://schemas.microsoft.com/office/drawing/2016/5/9/chartex" xmlns:cx4="http://schemas.microsoft.com/office/drawing/2016/5/10/chartex" xmlns:cx5="http://schemas.microsoft.com/office/drawing/2016/5/11/chartex" xmlns:mc="http://schemas.openxmlformats.org/markup-compatibility/2006" xmlns:o="urn:schemas-microsoft-com:office:office" xmlns:r="http://schemas.openxmlformats.org/officeDocument/2006/relationships" xmlns:m="http://schemas.openxmlformats.org/officeDocument/2006/math" xmlns:v="urn:schemas-microsoft-com:vml" xmlns:wp14="http://schemas.microsoft.com/office/word/2010/wordprocessingDrawing" xmlns:wp="http://schemas.openxmlformats.org/drawingml/2006/wordprocessingDrawing" xmlns:w10="urn:schemas-microsoft-com:office:word" xmlns:w="http://schemas.openxmlformats.org/wordprocessingml/2006/main" xmlns:w14="http://schemas.microsoft.com/office/word/2010/wordml" xmlns:w15="http://schemas.microsoft.com/office/word/2012/wordml" xmlns:w16se="http://schemas.microsoft.com/office/word/2015/wordml/symex" xmlns:wpg="http://schemas.microsoft.com/office/word/2010/wordprocessingGroup" xmlns:wpi="http://schemas.microsoft.com/office/word/2010/wordprocessingInk" xmlns:wne="http://schemas.microsoft.com/office/word/2006/wordml" xmlns:wps="http://schemas.microsoft.com/office/word/2010/wordprocessingShape" mc:Ignorable="w14 w15 w16se wp14">
+<w:document xmlns:wpc="http://schemas.microsoft.com/office/word/2010/wordprocessingCanvas" xmlns:mc="http://schemas.openxmlformats.org/markup-compatibility/2006" xmlns:o="urn:schemas-microsoft-com:office:office" xmlns:r="http://schemas.openxmlformats.org/officeDocument/2006/relationships" xmlns:m="http://schemas.openxmlformats.org/officeDocument/2006/math" xmlns:v="urn:schemas-microsoft-com:vml" xmlns:wp14="http://schemas.microsoft.com/office/word/2010/wordprocessingDrawing" xmlns:wp="http://schemas.openxmlformats.org/drawingml/2006/wordprocessingDrawing" xmlns:w10="urn:schemas-microsoft-com:office:word" xmlns:w="http://schemas.openxmlformats.org/wordprocessingml/2006/main" xmlns:w14="http://schemas.microsoft.com/office/word/2010/wordml" xmlns:w15="http://schemas.microsoft.com/office/word/2012/wordml" xmlns:wpg="http://schemas.microsoft.com/office/word/2010/wordprocessingGroup" xmlns:wpi="http://schemas.microsoft.com/office/word/2010/wordprocessingInk" xmlns:wne="http://schemas.microsoft.com/office/word/2006/wordml" xmlns:wps="http://schemas.microsoft.com/office/word/2010/wordprocessingShape" mc:Ignorable="w14 w15 wp14">
   <w:body>
     <w:p>
       <w:pPr>
-        <w:spacing w:line="240" w:lineRule="auto"/>
+        <w:spacing w:line="480" w:lineRule="auto"/>
         <w:jc w:val="center"/>
         <w:rPr>
           <w:rFonts w:ascii="Times New Roman" w:hAnsi="Times New Roman" w:cs="Times New Roman"/>
@@ -45,7 +45,7 @@
     </w:p>
     <w:p>
       <w:pPr>
-        <w:spacing w:after="0" w:line="240" w:lineRule="auto"/>
+        <w:spacing w:after="0" w:line="480" w:lineRule="auto"/>
         <w:jc w:val="center"/>
         <w:rPr>
           <w:rFonts w:ascii="Times New Roman" w:hAnsi="Times New Roman" w:cs="Times New Roman"/>
@@ -66,7 +66,7 @@
     </w:p>
     <w:p>
       <w:pPr>
-        <w:spacing w:after="0" w:line="240" w:lineRule="auto"/>
+        <w:spacing w:after="0" w:line="480" w:lineRule="auto"/>
         <w:jc w:val="center"/>
         <w:rPr>
           <w:rFonts w:ascii="Times New Roman" w:hAnsi="Times New Roman" w:cs="Times New Roman"/>
@@ -98,7 +98,7 @@
     </w:p>
     <w:p>
       <w:pPr>
-        <w:spacing w:after="0" w:line="240" w:lineRule="auto"/>
+        <w:spacing w:after="0" w:line="480" w:lineRule="auto"/>
         <w:jc w:val="center"/>
         <w:rPr>
           <w:rFonts w:ascii="Times New Roman" w:hAnsi="Times New Roman" w:cs="Times New Roman"/>
@@ -119,7 +119,7 @@
     </w:p>
     <w:p>
       <w:pPr>
-        <w:spacing w:line="240" w:lineRule="auto"/>
+        <w:spacing w:line="480" w:lineRule="auto"/>
         <w:rPr>
           <w:rFonts w:ascii="Times New Roman" w:hAnsi="Times New Roman" w:cs="Times New Roman"/>
           <w:b/>
@@ -142,7 +142,7 @@
     </w:p>
     <w:p>
       <w:pPr>
-        <w:spacing w:line="240" w:lineRule="auto"/>
+        <w:spacing w:line="480" w:lineRule="auto"/>
         <w:rPr>
           <w:rFonts w:ascii="Times New Roman" w:hAnsi="Times New Roman" w:cs="Times New Roman"/>
           <w:sz w:val="24"/>
@@ -309,7 +309,18 @@
           <w:sz w:val="24"/>
           <w:szCs w:val="24"/>
         </w:rPr>
-        <w:t>[1]</w:t>
+        <w:t>[1</w:t>
+      </w:r>
+      <w:bookmarkStart w:id="2" w:name="_GoBack"/>
+      <w:bookmarkEnd w:id="2"/>
+      <w:r>
+        <w:rPr>
+          <w:rFonts w:ascii="Times New Roman" w:hAnsi="Times New Roman" w:cs="Times New Roman"/>
+          <w:noProof/>
+          <w:sz w:val="24"/>
+          <w:szCs w:val="24"/>
+        </w:rPr>
+        <w:t>]</w:t>
       </w:r>
       <w:r>
         <w:rPr>
@@ -605,7 +616,7 @@
     </w:p>
     <w:p>
       <w:pPr>
-        <w:spacing w:line="240" w:lineRule="auto"/>
+        <w:spacing w:line="480" w:lineRule="auto"/>
         <w:rPr>
           <w:rFonts w:ascii="Times New Roman" w:hAnsi="Times New Roman" w:cs="Times New Roman"/>
           <w:sz w:val="24"/>
@@ -620,7 +631,7 @@
         </w:rPr>
         <w:tab/>
       </w:r>
-      <w:commentRangeStart w:id="2"/>
+      <w:commentRangeStart w:id="3"/>
       <w:r>
         <w:rPr>
           <w:rFonts w:ascii="Times New Roman" w:hAnsi="Times New Roman" w:cs="Times New Roman"/>
@@ -635,19 +646,9 @@
           <w:sz w:val="24"/>
           <w:szCs w:val="24"/>
         </w:rPr>
-        <w:t>. Alpha-recoil, the ejection of daughter radionuclides from soil and sedimentary minerals into adjacent porewater, is the primary process sourcing Ra to groun</w:t>
-      </w:r>
-      <w:bookmarkStart w:id="3" w:name="_GoBack"/>
-      <w:bookmarkEnd w:id="3"/>
-      <w:r>
-        <w:rPr>
-          <w:rFonts w:ascii="Times New Roman" w:hAnsi="Times New Roman" w:cs="Times New Roman"/>
-          <w:sz w:val="24"/>
-          <w:szCs w:val="24"/>
-        </w:rPr>
-        <w:t>dwater.  Ongoing alpha recoil progressively elevates porewater Ra activities until hydrologic flushing removes the equilibrating solution, or Ra achieves secular equilibrium with its parent radionuclides.</w:t>
-      </w:r>
-      <w:commentRangeEnd w:id="2"/>
+        <w:t>. Alpha-recoil, the ejection of daughter radionuclides from soil and sedimentary minerals into adjacent porewater, is the primary process sourcing Ra to groundwater.  Ongoing alpha recoil progressively elevates porewater Ra activities until hydrologic flushing removes the equilibrating solution, or Ra achieves secular equilibrium with its parent radionuclides.</w:t>
+      </w:r>
+      <w:commentRangeEnd w:id="3"/>
       <w:r>
         <w:rPr>
           <w:rStyle w:val="CommentReference"/>
@@ -655,7 +656,7 @@
           <w:sz w:val="24"/>
           <w:szCs w:val="24"/>
         </w:rPr>
-        <w:commentReference w:id="2"/>
+        <w:commentReference w:id="3"/>
       </w:r>
       <w:r>
         <w:rPr>
@@ -812,7 +813,16 @@
           <w:sz w:val="24"/>
           <w:szCs w:val="24"/>
         </w:rPr>
-        <w:t xml:space="preserve">) within 7 of 15 principal US aquifers exceeded the USEPA limit for </w:t>
+        <w:t xml:space="preserve">) within 7 of 15 principal </w:t>
+      </w:r>
+      <w:r>
+        <w:rPr>
+          <w:rFonts w:ascii="Times New Roman" w:hAnsi="Times New Roman" w:cs="Times New Roman"/>
+          <w:sz w:val="24"/>
+          <w:szCs w:val="24"/>
+        </w:rPr>
+        <w:lastRenderedPageBreak/>
+        <w:t xml:space="preserve">US aquifers exceeded the USEPA limit for </w:t>
       </w:r>
       <w:r>
         <w:rPr>
@@ -1266,7 +1276,7 @@
     </w:p>
     <w:p>
       <w:pPr>
-        <w:spacing w:line="240" w:lineRule="auto"/>
+        <w:spacing w:line="480" w:lineRule="auto"/>
         <w:ind w:firstLine="720"/>
         <w:rPr>
           <w:rFonts w:ascii="Times New Roman" w:hAnsi="Times New Roman" w:cs="Times New Roman"/>
@@ -2068,7 +2078,7 @@
     </w:p>
     <w:p>
       <w:pPr>
-        <w:spacing w:line="240" w:lineRule="auto"/>
+        <w:spacing w:line="480" w:lineRule="auto"/>
         <w:ind w:firstLine="720"/>
         <w:rPr>
           <w:rFonts w:ascii="Times New Roman" w:hAnsi="Times New Roman" w:cs="Times New Roman"/>
@@ -2090,7 +2100,179 @@
           <w:sz w:val="24"/>
           <w:szCs w:val="24"/>
         </w:rPr>
-        <w:t xml:space="preserve">The </w:t>
+        <w:t>The low</w:t>
+      </w:r>
+      <w:r>
+        <w:rPr>
+          <w:rFonts w:ascii="Times New Roman" w:hAnsi="Times New Roman" w:cs="Times New Roman"/>
+          <w:sz w:val="24"/>
+          <w:szCs w:val="24"/>
+        </w:rPr>
+        <w:t xml:space="preserve"> solubility and rapid precipitation</w:t>
+      </w:r>
+      <w:r>
+        <w:rPr>
+          <w:rFonts w:ascii="Times New Roman" w:hAnsi="Times New Roman" w:cs="Times New Roman"/>
+          <w:sz w:val="24"/>
+          <w:szCs w:val="24"/>
+        </w:rPr>
+        <w:t xml:space="preserve"> of Ra solids</w:t>
+      </w:r>
+      <w:r>
+        <w:rPr>
+          <w:rFonts w:ascii="Times New Roman" w:hAnsi="Times New Roman" w:cs="Times New Roman"/>
+          <w:sz w:val="24"/>
+          <w:szCs w:val="24"/>
+        </w:rPr>
+        <w:t xml:space="preserve"> with any available sulfate</w:t>
+      </w:r>
+      <w:r>
+        <w:rPr>
+          <w:rFonts w:ascii="Times New Roman" w:hAnsi="Times New Roman" w:cs="Times New Roman"/>
+          <w:sz w:val="24"/>
+          <w:szCs w:val="24"/>
+        </w:rPr>
+        <w:t xml:space="preserve"> generally </w:t>
+      </w:r>
+      <w:r>
+        <w:rPr>
+          <w:rFonts w:ascii="Times New Roman" w:hAnsi="Times New Roman" w:cs="Times New Roman"/>
+          <w:sz w:val="24"/>
+          <w:szCs w:val="24"/>
+        </w:rPr>
+        <w:t>do</w:t>
+      </w:r>
+      <w:r>
+        <w:rPr>
+          <w:rFonts w:ascii="Times New Roman" w:hAnsi="Times New Roman" w:cs="Times New Roman"/>
+          <w:sz w:val="24"/>
+          <w:szCs w:val="24"/>
+        </w:rPr>
+        <w:t xml:space="preserve"> not constrai</w:t>
+      </w:r>
+      <w:r>
+        <w:rPr>
+          <w:rFonts w:ascii="Times New Roman" w:hAnsi="Times New Roman" w:cs="Times New Roman"/>
+          <w:sz w:val="24"/>
+          <w:szCs w:val="24"/>
+        </w:rPr>
+        <w:t xml:space="preserve">n </w:t>
+      </w:r>
+      <w:r>
+        <w:rPr>
+          <w:rFonts w:ascii="Times New Roman" w:hAnsi="Times New Roman" w:cs="Times New Roman"/>
+          <w:sz w:val="24"/>
+          <w:szCs w:val="24"/>
+        </w:rPr>
+        <w:t xml:space="preserve">long term </w:t>
+      </w:r>
+      <w:r>
+        <w:rPr>
+          <w:rFonts w:ascii="Times New Roman" w:hAnsi="Times New Roman" w:cs="Times New Roman"/>
+          <w:sz w:val="24"/>
+          <w:szCs w:val="24"/>
+        </w:rPr>
+        <w:t xml:space="preserve">Ra </w:t>
+      </w:r>
+      <w:r>
+        <w:rPr>
+          <w:rFonts w:ascii="Times New Roman" w:hAnsi="Times New Roman" w:cs="Times New Roman"/>
+          <w:sz w:val="24"/>
+          <w:szCs w:val="24"/>
+        </w:rPr>
+        <w:t>behavior in</w:t>
+      </w:r>
+      <w:r>
+        <w:rPr>
+          <w:rFonts w:ascii="Times New Roman" w:hAnsi="Times New Roman" w:cs="Times New Roman"/>
+          <w:sz w:val="24"/>
+          <w:szCs w:val="24"/>
+        </w:rPr>
+        <w:t xml:space="preserve"> most</w:t>
+      </w:r>
+      <w:r>
+        <w:rPr>
+          <w:rFonts w:ascii="Times New Roman" w:hAnsi="Times New Roman" w:cs="Times New Roman"/>
+          <w:sz w:val="24"/>
+          <w:szCs w:val="24"/>
+        </w:rPr>
+        <w:t xml:space="preserve"> natural systems </w:t>
+      </w:r>
+      <w:commentRangeStart w:id="6"/>
+      <w:r>
+        <w:rPr>
+          <w:rFonts w:ascii="Times New Roman" w:hAnsi="Times New Roman" w:cs="Times New Roman"/>
+          <w:sz w:val="24"/>
+          <w:szCs w:val="24"/>
+        </w:rPr>
+        <w:fldChar w:fldCharType="begin" w:fldLock="1"/>
+      </w:r>
+      <w:r>
+        <w:rPr>
+          <w:rFonts w:ascii="Times New Roman" w:hAnsi="Times New Roman" w:cs="Times New Roman"/>
+          <w:sz w:val="24"/>
+          <w:szCs w:val="24"/>
+        </w:rPr>
+        <w:instrText>ADDIN CSL_CITATION { "citationItems" : [ { "id" : "ITEM-1", "itemData" : { "author" : [ { "dropping-particle" : "", "family" : "Fesenko", "given" : "S.", "non-dropping-particle" : "", "parse-names" : false, "suffix" : "" }, { "dropping-particle" : "", "family" : "Carvalho", "given" : "F.", "non-dropping-particle" : "", "parse-names" : false, "suffix" : "" }, { "dropping-particle" : "", "family" : "Martin", "given" : "P.", "non-dropping-particle" : "", "parse-names" : false, "suffix" : "" }, { "dropping-particle" : "", "family" : "Moore", "given" : "W.S.", "non-dropping-particle" : "", "parse-names" : false, "suffix" : "" }, { "dropping-particle" : "", "family" : "Yankovich", "given" : "T.", "non-dropping-particle" : "", "parse-names" : false, "suffix" : "" } ], "container-title" : "The Environmental Behavior of Radium", "id" : "ITEM-1", "issued" : { "date-parts" : [ [ "2014" ] ] }, "number-of-pages" : "33-105", "title" : "Radium in the Environment", "type" : "report" }, "uris" : [ "http://www.mendeley.com/documents/?uuid=a8022c27-927c-40b1-bff4-50c6e5d0b945" ] }, { "id" : "ITEM-2", "itemData" : { "DOI" : "10.1021/es405168b", "ISBN" : "1520-5851 (Electronic)\\r0013-936X (Linking)", "ISSN" : "15205851", "PMID" : "24670034", "abstract" : "Radium occurs in flowback and produced waters from hydraulic fracturing for unconventional gas extraction along with high concentrations of barium and strontium and elevated salinity. Radium is often removed from this wastewater by co-precipitation with barium or other alkaline earth metals. The distribution equation for Ra in the precipitate is derived from the equilibrium of the lattice replacement reaction (inclusion) between the Ra(2+) ion and the carrier ions (e.g., Ba(2+) and Sr(2+)) in aqueous and solid phases and is often applied to describe the fate of radium in these systems. Although the theoretical distribution coefficient for Ra-SrSO4 (Kd = 237) is much larger than that for Ra-BaSO4 (Kd = 1.54), previous studies have focused on Ra-BaSO4 equilibrium. This study evaluates the equilibria and kinetics of co-precipitation reactions in Ra-Ba-SO4 and Ra-Sr-SO4 binary systems and the Ra-Ba-Sr-SO4 ternary system under varying ionic strength (IS) conditions that are representative of brines generated during unconventional gas extraction. Results show that radium removal generally follows the theoretical distribution law in binary systems and is enhanced in the Ra-Ba-SO4 system and restrained in the Ra-Sr-SO4 system by high IS. However, the experimental distribution coefficient (Kd') varies widely and cannot be accurately described by the distribution equation, which depends on IS, kinetics of carrier precipitation and does not account for radium removal by adsorption. Radium removal in the ternary system is controlled by the co-precipitation of Ra-Ba-SO4, which is attributed to the rapid BaSO4 nucleation rate and closer ionic radii of Ra(2+) with Ba(2+) than with Sr(2+). Carrier (i.e., barite) recycling during water treatment was shown to be effective in enhancing radium removal even after co-precipitation was completed. Calculations based on experimental results show that Ra levels in the precipitate generated in centralized waste treatment facilities far exceed regulatory limits for disposal in municipal sanitary landfills and require careful monitoring of allowed source term loading (ASTL) for technically enhanced naturally occurring materials (TENORM) in these landfills. Several alternatives for sustainable management of TENORM are discussed.", "author" : [ { "dropping-particle" : "", "family" : "Zhang", "given" : "Tieyuan", "non-dropping-particle" : "", "parse-names" : false, "suffix" : "" }, { "dropping-particle" : "", "family" : "Gregory", "given" : "Kelvin", "non-dropping-particle" : "", "parse-names" : false, "suffix" : "" }, { "dropping-particle" : "", "family" : "Hammack", "given" : "Richard W.", "non-dropping-particle" : "", "parse-names" : false, "suffix" : "" }, { "dropping-particle" : "", "family" : "Vidic", "given" : "Radisav D.", "non-dropping-particle" : "", "parse-names" : false, "suffix" : "" } ], "container-title" : "Environmental Science and Technology", "id" : "ITEM-2", "issue" : "8", "issued" : { "date-parts" : [ [ "2014" ] ] }, "page" : "4596-4603", "title" : "Co-precipitation of radium with barium and strontium sulfate and its impact on the fate of radium during treatment of produced water from unconventional gas extraction", "type" : "article-journal", "volume" : "48" }, "uris" : [ "http://www.mendeley.com/documents/?uuid=6470b713-ece6-405b-8089-8c6ef6155f5d" ] } ], "mendeley" : { "formattedCitation" : "[1], [12]", "plainTextFormattedCitation" : "[1], [12]", "previouslyFormattedCitation" : "[1], [12]" }, "properties" : { "noteIndex" : 0 }, "schema" : "https://github.com/citation-style-language/schema/raw/master/csl-citation.json" }</w:instrText>
+      </w:r>
+      <w:r>
+        <w:rPr>
+          <w:rFonts w:ascii="Times New Roman" w:hAnsi="Times New Roman" w:cs="Times New Roman"/>
+          <w:sz w:val="24"/>
+          <w:szCs w:val="24"/>
+        </w:rPr>
+        <w:fldChar w:fldCharType="separate"/>
+      </w:r>
+      <w:r>
+        <w:rPr>
+          <w:rFonts w:ascii="Times New Roman" w:hAnsi="Times New Roman" w:cs="Times New Roman"/>
+          <w:noProof/>
+          <w:sz w:val="24"/>
+          <w:szCs w:val="24"/>
+        </w:rPr>
+        <w:t>[1], [12]</w:t>
+      </w:r>
+      <w:r>
+        <w:rPr>
+          <w:rFonts w:ascii="Times New Roman" w:hAnsi="Times New Roman" w:cs="Times New Roman"/>
+          <w:sz w:val="24"/>
+          <w:szCs w:val="24"/>
+        </w:rPr>
+        <w:fldChar w:fldCharType="end"/>
+      </w:r>
+      <w:commentRangeEnd w:id="6"/>
+      <w:r>
+        <w:rPr>
+          <w:rStyle w:val="CommentReference"/>
+          <w:rFonts w:ascii="Times New Roman" w:hAnsi="Times New Roman" w:cs="Times New Roman"/>
+          <w:sz w:val="24"/>
+          <w:szCs w:val="24"/>
+        </w:rPr>
+        <w:commentReference w:id="6"/>
+      </w:r>
+      <w:r>
+        <w:rPr>
+          <w:rFonts w:ascii="Times New Roman" w:hAnsi="Times New Roman" w:cs="Times New Roman"/>
+          <w:sz w:val="24"/>
+          <w:szCs w:val="24"/>
+        </w:rPr>
+        <w:t>.</w:t>
+      </w:r>
+      <w:r>
+        <w:rPr>
+          <w:rFonts w:ascii="Times New Roman" w:hAnsi="Times New Roman" w:cs="Times New Roman"/>
+          <w:sz w:val="24"/>
+          <w:szCs w:val="24"/>
+        </w:rPr>
+        <w:t xml:space="preserve"> Hence, Ra adsorption to</w:t>
+      </w:r>
+      <w:r>
+        <w:rPr>
+          <w:rFonts w:ascii="Times New Roman" w:hAnsi="Times New Roman" w:cs="Times New Roman"/>
+          <w:sz w:val="24"/>
+          <w:szCs w:val="24"/>
+        </w:rPr>
+        <w:t xml:space="preserve"> </w:t>
       </w:r>
       <w:r>
         <w:rPr>
@@ -2099,179 +2281,7 @@
           <w:szCs w:val="24"/>
         </w:rPr>
         <w:lastRenderedPageBreak/>
-        <w:t>low</w:t>
-      </w:r>
-      <w:r>
-        <w:rPr>
-          <w:rFonts w:ascii="Times New Roman" w:hAnsi="Times New Roman" w:cs="Times New Roman"/>
-          <w:sz w:val="24"/>
-          <w:szCs w:val="24"/>
-        </w:rPr>
-        <w:t xml:space="preserve"> solubility and rapid precipitation</w:t>
-      </w:r>
-      <w:r>
-        <w:rPr>
-          <w:rFonts w:ascii="Times New Roman" w:hAnsi="Times New Roman" w:cs="Times New Roman"/>
-          <w:sz w:val="24"/>
-          <w:szCs w:val="24"/>
-        </w:rPr>
-        <w:t xml:space="preserve"> of Ra solids</w:t>
-      </w:r>
-      <w:r>
-        <w:rPr>
-          <w:rFonts w:ascii="Times New Roman" w:hAnsi="Times New Roman" w:cs="Times New Roman"/>
-          <w:sz w:val="24"/>
-          <w:szCs w:val="24"/>
-        </w:rPr>
-        <w:t xml:space="preserve"> with any available sulfate</w:t>
-      </w:r>
-      <w:r>
-        <w:rPr>
-          <w:rFonts w:ascii="Times New Roman" w:hAnsi="Times New Roman" w:cs="Times New Roman"/>
-          <w:sz w:val="24"/>
-          <w:szCs w:val="24"/>
-        </w:rPr>
-        <w:t xml:space="preserve"> generally </w:t>
-      </w:r>
-      <w:r>
-        <w:rPr>
-          <w:rFonts w:ascii="Times New Roman" w:hAnsi="Times New Roman" w:cs="Times New Roman"/>
-          <w:sz w:val="24"/>
-          <w:szCs w:val="24"/>
-        </w:rPr>
-        <w:t>do</w:t>
-      </w:r>
-      <w:r>
-        <w:rPr>
-          <w:rFonts w:ascii="Times New Roman" w:hAnsi="Times New Roman" w:cs="Times New Roman"/>
-          <w:sz w:val="24"/>
-          <w:szCs w:val="24"/>
-        </w:rPr>
-        <w:t xml:space="preserve"> not constrai</w:t>
-      </w:r>
-      <w:r>
-        <w:rPr>
-          <w:rFonts w:ascii="Times New Roman" w:hAnsi="Times New Roman" w:cs="Times New Roman"/>
-          <w:sz w:val="24"/>
-          <w:szCs w:val="24"/>
-        </w:rPr>
-        <w:t xml:space="preserve">n </w:t>
-      </w:r>
-      <w:r>
-        <w:rPr>
-          <w:rFonts w:ascii="Times New Roman" w:hAnsi="Times New Roman" w:cs="Times New Roman"/>
-          <w:sz w:val="24"/>
-          <w:szCs w:val="24"/>
-        </w:rPr>
-        <w:t xml:space="preserve">long term </w:t>
-      </w:r>
-      <w:r>
-        <w:rPr>
-          <w:rFonts w:ascii="Times New Roman" w:hAnsi="Times New Roman" w:cs="Times New Roman"/>
-          <w:sz w:val="24"/>
-          <w:szCs w:val="24"/>
-        </w:rPr>
-        <w:t xml:space="preserve">Ra </w:t>
-      </w:r>
-      <w:r>
-        <w:rPr>
-          <w:rFonts w:ascii="Times New Roman" w:hAnsi="Times New Roman" w:cs="Times New Roman"/>
-          <w:sz w:val="24"/>
-          <w:szCs w:val="24"/>
-        </w:rPr>
-        <w:t>behavior in</w:t>
-      </w:r>
-      <w:r>
-        <w:rPr>
-          <w:rFonts w:ascii="Times New Roman" w:hAnsi="Times New Roman" w:cs="Times New Roman"/>
-          <w:sz w:val="24"/>
-          <w:szCs w:val="24"/>
-        </w:rPr>
-        <w:t xml:space="preserve"> most</w:t>
-      </w:r>
-      <w:r>
-        <w:rPr>
-          <w:rFonts w:ascii="Times New Roman" w:hAnsi="Times New Roman" w:cs="Times New Roman"/>
-          <w:sz w:val="24"/>
-          <w:szCs w:val="24"/>
-        </w:rPr>
-        <w:t xml:space="preserve"> natural systems </w:t>
-      </w:r>
-      <w:commentRangeStart w:id="6"/>
-      <w:r>
-        <w:rPr>
-          <w:rFonts w:ascii="Times New Roman" w:hAnsi="Times New Roman" w:cs="Times New Roman"/>
-          <w:sz w:val="24"/>
-          <w:szCs w:val="24"/>
-        </w:rPr>
-        <w:fldChar w:fldCharType="begin" w:fldLock="1"/>
-      </w:r>
-      <w:r>
-        <w:rPr>
-          <w:rFonts w:ascii="Times New Roman" w:hAnsi="Times New Roman" w:cs="Times New Roman"/>
-          <w:sz w:val="24"/>
-          <w:szCs w:val="24"/>
-        </w:rPr>
-        <w:instrText>ADDIN CSL_CITATION { "citationItems" : [ { "id" : "ITEM-1", "itemData" : { "author" : [ { "dropping-particle" : "", "family" : "Fesenko", "given" : "S.", "non-dropping-particle" : "", "parse-names" : false, "suffix" : "" }, { "dropping-particle" : "", "family" : "Carvalho", "given" : "F.", "non-dropping-particle" : "", "parse-names" : false, "suffix" : "" }, { "dropping-particle" : "", "family" : "Martin", "given" : "P.", "non-dropping-particle" : "", "parse-names" : false, "suffix" : "" }, { "dropping-particle" : "", "family" : "Moore", "given" : "W.S.", "non-dropping-particle" : "", "parse-names" : false, "suffix" : "" }, { "dropping-particle" : "", "family" : "Yankovich", "given" : "T.", "non-dropping-particle" : "", "parse-names" : false, "suffix" : "" } ], "container-title" : "The Environmental Behavior of Radium", "id" : "ITEM-1", "issued" : { "date-parts" : [ [ "2014" ] ] }, "number-of-pages" : "33-105", "title" : "Radium in the Environment", "type" : "report" }, "uris" : [ "http://www.mendeley.com/documents/?uuid=a8022c27-927c-40b1-bff4-50c6e5d0b945" ] }, { "id" : "ITEM-2", "itemData" : { "DOI" : "10.1021/es405168b", "ISBN" : "1520-5851 (Electronic)\\r0013-936X (Linking)", "ISSN" : "15205851", "PMID" : "24670034", "abstract" : "Radium occurs in flowback and produced waters from hydraulic fracturing for unconventional gas extraction along with high concentrations of barium and strontium and elevated salinity. Radium is often removed from this wastewater by co-precipitation with barium or other alkaline earth metals. The distribution equation for Ra in the precipitate is derived from the equilibrium of the lattice replacement reaction (inclusion) between the Ra(2+) ion and the carrier ions (e.g., Ba(2+) and Sr(2+)) in aqueous and solid phases and is often applied to describe the fate of radium in these systems. Although the theoretical distribution coefficient for Ra-SrSO4 (Kd = 237) is much larger than that for Ra-BaSO4 (Kd = 1.54), previous studies have focused on Ra-BaSO4 equilibrium. This study evaluates the equilibria and kinetics of co-precipitation reactions in Ra-Ba-SO4 and Ra-Sr-SO4 binary systems and the Ra-Ba-Sr-SO4 ternary system under varying ionic strength (IS) conditions that are representative of brines generated during unconventional gas extraction. Results show that radium removal generally follows the theoretical distribution law in binary systems and is enhanced in the Ra-Ba-SO4 system and restrained in the Ra-Sr-SO4 system by high IS. However, the experimental distribution coefficient (Kd') varies widely and cannot be accurately described by the distribution equation, which depends on IS, kinetics of carrier precipitation and does not account for radium removal by adsorption. Radium removal in the ternary system is controlled by the co-precipitation of Ra-Ba-SO4, which is attributed to the rapid BaSO4 nucleation rate and closer ionic radii of Ra(2+) with Ba(2+) than with Sr(2+). Carrier (i.e., barite) recycling during water treatment was shown to be effective in enhancing radium removal even after co-precipitation was completed. Calculations based on experimental results show that Ra levels in the precipitate generated in centralized waste treatment facilities far exceed regulatory limits for disposal in municipal sanitary landfills and require careful monitoring of allowed source term loading (ASTL) for technically enhanced naturally occurring materials (TENORM) in these landfills. Several alternatives for sustainable management of TENORM are discussed.", "author" : [ { "dropping-particle" : "", "family" : "Zhang", "given" : "Tieyuan", "non-dropping-particle" : "", "parse-names" : false, "suffix" : "" }, { "dropping-particle" : "", "family" : "Gregory", "given" : "Kelvin", "non-dropping-particle" : "", "parse-names" : false, "suffix" : "" }, { "dropping-particle" : "", "family" : "Hammack", "given" : "Richard W.", "non-dropping-particle" : "", "parse-names" : false, "suffix" : "" }, { "dropping-particle" : "", "family" : "Vidic", "given" : "Radisav D.", "non-dropping-particle" : "", "parse-names" : false, "suffix" : "" } ], "container-title" : "Environmental Science and Technology", "id" : "ITEM-2", "issue" : "8", "issued" : { "date-parts" : [ [ "2014" ] ] }, "page" : "4596-4603", "title" : "Co-precipitation of radium with barium and strontium sulfate and its impact on the fate of radium during treatment of produced water from unconventional gas extraction", "type" : "article-journal", "volume" : "48" }, "uris" : [ "http://www.mendeley.com/documents/?uuid=6470b713-ece6-405b-8089-8c6ef6155f5d" ] } ], "mendeley" : { "formattedCitation" : "[1], [12]", "plainTextFormattedCitation" : "[1], [12]", "previouslyFormattedCitation" : "[1], [12]" }, "properties" : { "noteIndex" : 0 }, "schema" : "https://github.com/citation-style-language/schema/raw/master/csl-citation.json" }</w:instrText>
-      </w:r>
-      <w:r>
-        <w:rPr>
-          <w:rFonts w:ascii="Times New Roman" w:hAnsi="Times New Roman" w:cs="Times New Roman"/>
-          <w:sz w:val="24"/>
-          <w:szCs w:val="24"/>
-        </w:rPr>
-        <w:fldChar w:fldCharType="separate"/>
-      </w:r>
-      <w:r>
-        <w:rPr>
-          <w:rFonts w:ascii="Times New Roman" w:hAnsi="Times New Roman" w:cs="Times New Roman"/>
-          <w:noProof/>
-          <w:sz w:val="24"/>
-          <w:szCs w:val="24"/>
-        </w:rPr>
-        <w:t>[1], [12]</w:t>
-      </w:r>
-      <w:r>
-        <w:rPr>
-          <w:rFonts w:ascii="Times New Roman" w:hAnsi="Times New Roman" w:cs="Times New Roman"/>
-          <w:sz w:val="24"/>
-          <w:szCs w:val="24"/>
-        </w:rPr>
-        <w:fldChar w:fldCharType="end"/>
-      </w:r>
-      <w:commentRangeEnd w:id="6"/>
-      <w:r>
-        <w:rPr>
-          <w:rStyle w:val="CommentReference"/>
-          <w:rFonts w:ascii="Times New Roman" w:hAnsi="Times New Roman" w:cs="Times New Roman"/>
-          <w:sz w:val="24"/>
-          <w:szCs w:val="24"/>
-        </w:rPr>
-        <w:commentReference w:id="6"/>
-      </w:r>
-      <w:r>
-        <w:rPr>
-          <w:rFonts w:ascii="Times New Roman" w:hAnsi="Times New Roman" w:cs="Times New Roman"/>
-          <w:sz w:val="24"/>
-          <w:szCs w:val="24"/>
-        </w:rPr>
-        <w:t>.</w:t>
-      </w:r>
-      <w:r>
-        <w:rPr>
-          <w:rFonts w:ascii="Times New Roman" w:hAnsi="Times New Roman" w:cs="Times New Roman"/>
-          <w:sz w:val="24"/>
-          <w:szCs w:val="24"/>
-        </w:rPr>
-        <w:t xml:space="preserve"> Hence, Ra adsorption to</w:t>
-      </w:r>
-      <w:r>
-        <w:rPr>
-          <w:rFonts w:ascii="Times New Roman" w:hAnsi="Times New Roman" w:cs="Times New Roman"/>
-          <w:sz w:val="24"/>
-          <w:szCs w:val="24"/>
-        </w:rPr>
-        <w:t xml:space="preserve"> solids</w:t>
+        <w:t>solids</w:t>
       </w:r>
       <w:r>
         <w:rPr>
@@ -2626,7 +2636,7 @@
     </w:p>
     <w:p>
       <w:pPr>
-        <w:spacing w:line="240" w:lineRule="auto"/>
+        <w:spacing w:line="480" w:lineRule="auto"/>
         <w:ind w:firstLine="720"/>
         <w:rPr>
           <w:rFonts w:ascii="Times New Roman" w:hAnsi="Times New Roman" w:cs="Times New Roman"/>
@@ -3360,7 +3370,7 @@
     </w:p>
     <w:p>
       <w:pPr>
-        <w:spacing w:line="240" w:lineRule="auto"/>
+        <w:spacing w:line="480" w:lineRule="auto"/>
         <w:ind w:firstLine="720"/>
         <w:rPr>
           <w:rFonts w:ascii="Times New Roman" w:hAnsi="Times New Roman" w:cs="Times New Roman"/>
@@ -3559,6 +3569,7 @@
           <w:sz w:val="24"/>
           <w:szCs w:val="24"/>
         </w:rPr>
+        <w:lastRenderedPageBreak/>
         <w:t>In general, they are used to</w:t>
       </w:r>
       <w:r>
@@ -3911,7 +3922,7 @@
     </w:p>
     <w:p>
       <w:pPr>
-        <w:spacing w:line="240" w:lineRule="auto"/>
+        <w:spacing w:line="480" w:lineRule="auto"/>
         <w:ind w:firstLine="720"/>
         <w:rPr>
           <w:rFonts w:ascii="Times New Roman" w:hAnsi="Times New Roman" w:cs="Times New Roman"/>
@@ -4374,16 +4385,7 @@
           <w:sz w:val="24"/>
           <w:szCs w:val="24"/>
         </w:rPr>
-        <w:t xml:space="preserve">that pH plays a crucial role in </w:t>
-      </w:r>
-      <w:r>
-        <w:rPr>
-          <w:rFonts w:ascii="Times New Roman" w:hAnsi="Times New Roman" w:cs="Times New Roman"/>
-          <w:sz w:val="24"/>
-          <w:szCs w:val="24"/>
-        </w:rPr>
-        <w:lastRenderedPageBreak/>
-        <w:t xml:space="preserve">determining </w:t>
+        <w:t xml:space="preserve">that pH plays a crucial role in determining </w:t>
       </w:r>
       <w:r>
         <w:rPr>
@@ -4584,7 +4586,7 @@
     </w:p>
     <w:p>
       <w:pPr>
-        <w:spacing w:line="240" w:lineRule="auto"/>
+        <w:spacing w:line="480" w:lineRule="auto"/>
         <w:ind w:firstLine="720"/>
         <w:rPr>
           <w:rFonts w:ascii="Times New Roman" w:hAnsi="Times New Roman" w:cs="Times New Roman"/>
@@ -4595,7 +4597,7 @@
     </w:p>
     <w:p>
       <w:pPr>
-        <w:spacing w:line="240" w:lineRule="auto"/>
+        <w:spacing w:line="480" w:lineRule="auto"/>
         <w:rPr>
           <w:rFonts w:ascii="Times New Roman" w:hAnsi="Times New Roman" w:cs="Times New Roman"/>
           <w:b/>
@@ -4617,7 +4619,7 @@
     </w:p>
     <w:p>
       <w:pPr>
-        <w:spacing w:line="240" w:lineRule="auto"/>
+        <w:spacing w:line="480" w:lineRule="auto"/>
         <w:ind w:firstLine="720"/>
         <w:rPr>
           <w:rFonts w:ascii="Times New Roman" w:hAnsi="Times New Roman" w:cs="Times New Roman"/>
@@ -5494,7 +5496,7 @@
     </w:p>
     <w:p>
       <w:pPr>
-        <w:spacing w:line="240" w:lineRule="auto"/>
+        <w:spacing w:line="480" w:lineRule="auto"/>
         <w:rPr>
           <w:rFonts w:ascii="Times New Roman" w:hAnsi="Times New Roman" w:cs="Times New Roman"/>
           <w:sz w:val="24"/>
@@ -5910,7 +5912,16 @@
           <w:sz w:val="24"/>
           <w:szCs w:val="24"/>
         </w:rPr>
-        <w:t>Acid (</w:t>
+        <w:t xml:space="preserve">Acid </w:t>
+      </w:r>
+      <w:r>
+        <w:rPr>
+          <w:rFonts w:ascii="Times New Roman" w:hAnsi="Times New Roman" w:cs="Times New Roman"/>
+          <w:sz w:val="24"/>
+          <w:szCs w:val="24"/>
+        </w:rPr>
+        <w:lastRenderedPageBreak/>
+        <w:t>(</w:t>
       </w:r>
       <w:proofErr w:type="spellStart"/>
       <w:r>
@@ -6175,7 +6186,7 @@
     </w:p>
     <w:p>
       <w:pPr>
-        <w:spacing w:line="240" w:lineRule="auto"/>
+        <w:spacing w:line="480" w:lineRule="auto"/>
         <w:rPr>
           <w:rFonts w:ascii="Times New Roman" w:hAnsi="Times New Roman" w:cs="Times New Roman"/>
           <w:sz w:val="24"/>
@@ -6415,7 +6426,7 @@
     </w:p>
     <w:p>
       <w:pPr>
-        <w:spacing w:line="240" w:lineRule="auto"/>
+        <w:spacing w:line="480" w:lineRule="auto"/>
         <w:rPr>
           <w:rFonts w:ascii="Times New Roman" w:hAnsi="Times New Roman" w:cs="Times New Roman"/>
           <w:sz w:val="24"/>
@@ -6675,16 +6686,7 @@
           <w:sz w:val="24"/>
           <w:szCs w:val="24"/>
         </w:rPr>
-        <w:t xml:space="preserve">full plots of </w:t>
-      </w:r>
-      <w:r>
-        <w:rPr>
-          <w:rFonts w:ascii="Times New Roman" w:hAnsi="Times New Roman" w:cs="Times New Roman"/>
-          <w:sz w:val="24"/>
-          <w:szCs w:val="24"/>
-        </w:rPr>
-        <w:lastRenderedPageBreak/>
-        <w:t xml:space="preserve">modeling results, </w:t>
+        <w:t xml:space="preserve">full plots of modeling results, </w:t>
       </w:r>
       <w:r>
         <w:rPr>
@@ -6731,7 +6733,7 @@
     </w:p>
     <w:p>
       <w:pPr>
-        <w:spacing w:line="240" w:lineRule="auto"/>
+        <w:spacing w:line="480" w:lineRule="auto"/>
         <w:rPr>
           <w:rFonts w:ascii="Times New Roman" w:hAnsi="Times New Roman" w:cs="Times New Roman"/>
           <w:b/>
@@ -6753,7 +6755,7 @@
     </w:p>
     <w:p>
       <w:pPr>
-        <w:spacing w:line="240" w:lineRule="auto"/>
+        <w:spacing w:line="480" w:lineRule="auto"/>
         <w:rPr>
           <w:rFonts w:ascii="Times New Roman" w:hAnsi="Times New Roman" w:cs="Times New Roman"/>
           <w:sz w:val="24"/>
@@ -6933,7 +6935,16 @@
           <w:sz w:val="24"/>
           <w:szCs w:val="24"/>
         </w:rPr>
-        <w:t xml:space="preserve">Sorption to both iron oxides show a strong dependence on pH, with ferrihydrite showing </w:t>
+        <w:t xml:space="preserve">Sorption to both iron oxides show a </w:t>
+      </w:r>
+      <w:r>
+        <w:rPr>
+          <w:rFonts w:ascii="Times New Roman" w:hAnsi="Times New Roman" w:cs="Times New Roman"/>
+          <w:sz w:val="24"/>
+          <w:szCs w:val="24"/>
+        </w:rPr>
+        <w:lastRenderedPageBreak/>
+        <w:t xml:space="preserve">strong dependence on pH, with ferrihydrite showing </w:t>
       </w:r>
       <w:r>
         <w:rPr>
@@ -7412,7 +7423,25 @@
           <w:sz w:val="24"/>
           <w:szCs w:val="24"/>
         </w:rPr>
-        <w:t xml:space="preserve"> ferrihydrite and goethite</w:t>
+        <w:t xml:space="preserve"> </w:t>
+      </w:r>
+      <w:proofErr w:type="spellStart"/>
+      <w:r>
+        <w:rPr>
+          <w:rFonts w:ascii="Times New Roman" w:hAnsi="Times New Roman" w:cs="Times New Roman"/>
+          <w:sz w:val="24"/>
+          <w:szCs w:val="24"/>
+        </w:rPr>
+        <w:t>ferrihydrite</w:t>
+      </w:r>
+      <w:proofErr w:type="spellEnd"/>
+      <w:r>
+        <w:rPr>
+          <w:rFonts w:ascii="Times New Roman" w:hAnsi="Times New Roman" w:cs="Times New Roman"/>
+          <w:sz w:val="24"/>
+          <w:szCs w:val="24"/>
+        </w:rPr>
+        <w:t xml:space="preserve"> and goethite</w:t>
       </w:r>
       <w:r>
         <w:rPr>
@@ -7534,7 +7563,7 @@
     </w:p>
     <w:p>
       <w:pPr>
-        <w:spacing w:line="240" w:lineRule="auto"/>
+        <w:spacing w:line="480" w:lineRule="auto"/>
         <w:ind w:firstLine="720"/>
         <w:rPr>
           <w:rFonts w:ascii="Times New Roman" w:hAnsi="Times New Roman" w:cs="Times New Roman"/>
@@ -8030,6 +8059,16 @@
         </w:rPr>
         <w:t xml:space="preserve">ne </w:t>
       </w:r>
+      <w:commentRangeEnd w:id="23"/>
+      <w:r>
+        <w:rPr>
+          <w:rStyle w:val="CommentReference"/>
+          <w:rFonts w:ascii="Times New Roman" w:hAnsi="Times New Roman" w:cs="Times New Roman"/>
+          <w:sz w:val="24"/>
+          <w:szCs w:val="24"/>
+        </w:rPr>
+        <w:commentReference w:id="23"/>
+      </w:r>
       <w:commentRangeEnd w:id="24"/>
       <w:r>
         <w:rPr>
@@ -8039,16 +8078,6 @@
           <w:szCs w:val="24"/>
         </w:rPr>
         <w:commentReference w:id="24"/>
-      </w:r>
-      <w:commentRangeEnd w:id="23"/>
-      <w:r>
-        <w:rPr>
-          <w:rStyle w:val="CommentReference"/>
-          <w:rFonts w:ascii="Times New Roman" w:hAnsi="Times New Roman" w:cs="Times New Roman"/>
-          <w:sz w:val="24"/>
-          <w:szCs w:val="24"/>
-        </w:rPr>
-        <w:commentReference w:id="23"/>
       </w:r>
       <w:r>
         <w:rPr>
@@ -8214,7 +8243,7 @@
     </w:p>
     <w:p>
       <w:pPr>
-        <w:spacing w:line="240" w:lineRule="auto"/>
+        <w:spacing w:line="480" w:lineRule="auto"/>
         <w:ind w:firstLine="720"/>
         <w:rPr>
           <w:rFonts w:ascii="Times New Roman" w:hAnsi="Times New Roman" w:cs="Times New Roman"/>
@@ -8472,7 +8501,16 @@
           <w:sz w:val="24"/>
           <w:szCs w:val="24"/>
         </w:rPr>
-        <w:t xml:space="preserve"> differences in solution ionic strength</w:t>
+        <w:t xml:space="preserve"> differences in solution ionic </w:t>
+      </w:r>
+      <w:r>
+        <w:rPr>
+          <w:rFonts w:ascii="Times New Roman" w:hAnsi="Times New Roman" w:cs="Times New Roman"/>
+          <w:sz w:val="24"/>
+          <w:szCs w:val="24"/>
+        </w:rPr>
+        <w:lastRenderedPageBreak/>
+        <w:t>strength</w:t>
       </w:r>
       <w:r>
         <w:rPr>
@@ -8869,7 +8907,7 @@
     </w:p>
     <w:p>
       <w:pPr>
-        <w:spacing w:line="240" w:lineRule="auto"/>
+        <w:spacing w:line="480" w:lineRule="auto"/>
         <w:rPr>
           <w:rFonts w:ascii="Times New Roman" w:hAnsi="Times New Roman" w:cs="Times New Roman"/>
           <w:sz w:val="24"/>
@@ -9391,16 +9429,7 @@
           <w:sz w:val="24"/>
           <w:szCs w:val="24"/>
         </w:rPr>
-        <w:t xml:space="preserve">sorption </w:t>
-      </w:r>
-      <w:r>
-        <w:rPr>
-          <w:rFonts w:ascii="Times New Roman" w:hAnsi="Times New Roman" w:cs="Times New Roman"/>
-          <w:sz w:val="24"/>
-          <w:szCs w:val="24"/>
-        </w:rPr>
-        <w:lastRenderedPageBreak/>
-        <w:t xml:space="preserve">compared to the sorption results </w:t>
+        <w:t xml:space="preserve">sorption compared to the sorption results </w:t>
       </w:r>
       <w:r>
         <w:rPr>
@@ -9783,7 +9812,7 @@
     </w:p>
     <w:p>
       <w:pPr>
-        <w:spacing w:line="240" w:lineRule="auto"/>
+        <w:spacing w:line="480" w:lineRule="auto"/>
         <w:rPr>
           <w:rFonts w:ascii="Times New Roman" w:hAnsi="Times New Roman" w:cs="Times New Roman"/>
           <w:sz w:val="24"/>
@@ -9796,6 +9825,7 @@
           <w:sz w:val="24"/>
           <w:szCs w:val="24"/>
         </w:rPr>
+        <w:lastRenderedPageBreak/>
         <w:tab/>
         <w:t xml:space="preserve">Pyrite showed limited sorption of </w:t>
       </w:r>
@@ -9861,7 +9891,7 @@
           <w:sz w:val="24"/>
           <w:szCs w:val="24"/>
         </w:rPr>
-        <w:t xml:space="preserve">The circumneutral and basic </w:t>
+        <w:t xml:space="preserve">The </w:t>
       </w:r>
       <w:proofErr w:type="spellStart"/>
       <w:r>
@@ -9870,6 +9900,24 @@
           <w:sz w:val="24"/>
           <w:szCs w:val="24"/>
         </w:rPr>
+        <w:t>circumneutral</w:t>
+      </w:r>
+      <w:proofErr w:type="spellEnd"/>
+      <w:r>
+        <w:rPr>
+          <w:rFonts w:ascii="Times New Roman" w:hAnsi="Times New Roman" w:cs="Times New Roman"/>
+          <w:sz w:val="24"/>
+          <w:szCs w:val="24"/>
+        </w:rPr>
+        <w:t xml:space="preserve"> and basic </w:t>
+      </w:r>
+      <w:proofErr w:type="spellStart"/>
+      <w:r>
+        <w:rPr>
+          <w:rFonts w:ascii="Times New Roman" w:hAnsi="Times New Roman" w:cs="Times New Roman"/>
+          <w:sz w:val="24"/>
+          <w:szCs w:val="24"/>
+        </w:rPr>
         <w:t>K</w:t>
       </w:r>
       <w:r>
@@ -9904,7 +9952,25 @@
           <w:sz w:val="24"/>
           <w:szCs w:val="24"/>
         </w:rPr>
-        <w:t xml:space="preserve"> for pyrite are comparable to that of goethite at a circumneutral </w:t>
+        <w:t xml:space="preserve"> for pyrite are comparable to that of goethite at a </w:t>
+      </w:r>
+      <w:proofErr w:type="spellStart"/>
+      <w:r>
+        <w:rPr>
+          <w:rFonts w:ascii="Times New Roman" w:hAnsi="Times New Roman" w:cs="Times New Roman"/>
+          <w:sz w:val="24"/>
+          <w:szCs w:val="24"/>
+        </w:rPr>
+        <w:t>circumneutral</w:t>
+      </w:r>
+      <w:proofErr w:type="spellEnd"/>
+      <w:r>
+        <w:rPr>
+          <w:rFonts w:ascii="Times New Roman" w:hAnsi="Times New Roman" w:cs="Times New Roman"/>
+          <w:sz w:val="24"/>
+          <w:szCs w:val="24"/>
+        </w:rPr>
+        <w:t xml:space="preserve"> </w:t>
       </w:r>
       <w:proofErr w:type="spellStart"/>
       <w:r>
@@ -10163,7 +10229,7 @@
     </w:p>
     <w:p>
       <w:pPr>
-        <w:spacing w:line="240" w:lineRule="auto"/>
+        <w:spacing w:line="480" w:lineRule="auto"/>
         <w:rPr>
           <w:rFonts w:ascii="Times New Roman" w:hAnsi="Times New Roman" w:cs="Times New Roman"/>
           <w:sz w:val="24"/>
@@ -10371,6 +10437,7 @@
           <w:sz w:val="24"/>
           <w:szCs w:val="24"/>
         </w:rPr>
+        <w:lastRenderedPageBreak/>
         <w:t xml:space="preserve">units smaller </w:t>
       </w:r>
       <w:r>
@@ -10604,7 +10671,7 @@
     </w:p>
     <w:p>
       <w:pPr>
-        <w:spacing w:line="240" w:lineRule="auto"/>
+        <w:spacing w:line="480" w:lineRule="auto"/>
         <w:rPr>
           <w:rFonts w:ascii="Times New Roman" w:hAnsi="Times New Roman" w:cs="Times New Roman"/>
           <w:sz w:val="24"/>
@@ -10904,16 +10971,7 @@
           <w:sz w:val="24"/>
           <w:szCs w:val="24"/>
         </w:rPr>
-        <w:t xml:space="preserve"> here, and for </w:t>
-      </w:r>
-      <w:r>
-        <w:rPr>
-          <w:rFonts w:ascii="Times New Roman" w:hAnsi="Times New Roman" w:cs="Times New Roman"/>
-          <w:sz w:val="24"/>
-          <w:szCs w:val="24"/>
-        </w:rPr>
-        <w:lastRenderedPageBreak/>
-        <w:t>Sr surface complexation</w:t>
+        <w:t xml:space="preserve"> here, and for Sr surface complexation</w:t>
       </w:r>
       <w:r>
         <w:rPr>
@@ -11105,7 +11163,7 @@
     </w:p>
     <w:p>
       <w:pPr>
-        <w:spacing w:line="240" w:lineRule="auto"/>
+        <w:spacing w:line="480" w:lineRule="auto"/>
         <w:ind w:firstLine="720"/>
         <w:rPr>
           <w:rFonts w:ascii="Times New Roman" w:hAnsi="Times New Roman" w:cs="Times New Roman"/>
@@ -11119,6 +11177,7 @@
           <w:sz w:val="24"/>
           <w:szCs w:val="24"/>
         </w:rPr>
+        <w:lastRenderedPageBreak/>
         <w:t xml:space="preserve">Surface complexation modeling of </w:t>
       </w:r>
       <w:r>
@@ -11576,7 +11635,7 @@
     </w:p>
     <w:p>
       <w:pPr>
-        <w:spacing w:line="240" w:lineRule="auto"/>
+        <w:spacing w:line="480" w:lineRule="auto"/>
         <w:ind w:firstLine="720"/>
         <w:rPr>
           <w:rFonts w:ascii="Times New Roman" w:hAnsi="Times New Roman" w:cs="Times New Roman"/>
@@ -12049,7 +12108,16 @@
           <w:sz w:val="24"/>
           <w:szCs w:val="24"/>
         </w:rPr>
-        <w:t xml:space="preserve">  This suggests that less competition for the protonated surface sites will occur in the presence of other metals, though it is unclear how competition between the protonated surface sites and ion exchange will control the ultimate fate of Ra </w:t>
+        <w:t xml:space="preserve">  This suggests that less competition for the protonated surface sites will occur in the </w:t>
+      </w:r>
+      <w:r>
+        <w:rPr>
+          <w:rFonts w:ascii="Times New Roman" w:hAnsi="Times New Roman" w:cs="Times New Roman"/>
+          <w:sz w:val="24"/>
+          <w:szCs w:val="24"/>
+        </w:rPr>
+        <w:lastRenderedPageBreak/>
+        <w:t xml:space="preserve">presence of other metals, though it is unclear how competition between the protonated surface sites and ion exchange will control the ultimate fate of Ra </w:t>
       </w:r>
       <w:r>
         <w:rPr>
@@ -12110,7 +12178,7 @@
     </w:p>
     <w:p>
       <w:pPr>
-        <w:spacing w:line="240" w:lineRule="auto"/>
+        <w:spacing w:line="480" w:lineRule="auto"/>
         <w:rPr>
           <w:rFonts w:ascii="Times New Roman" w:hAnsi="Times New Roman" w:cs="Times New Roman"/>
           <w:sz w:val="24"/>
@@ -12654,16 +12722,7 @@
           <w:sz w:val="24"/>
           <w:szCs w:val="24"/>
         </w:rPr>
-        <w:t xml:space="preserve">pyrite-Ra </w:t>
-      </w:r>
-      <w:r>
-        <w:rPr>
-          <w:rFonts w:ascii="Times New Roman" w:hAnsi="Times New Roman" w:cs="Times New Roman"/>
-          <w:sz w:val="24"/>
-          <w:szCs w:val="24"/>
-        </w:rPr>
-        <w:lastRenderedPageBreak/>
-        <w:t>surface complexes</w:t>
+        <w:t>pyrite-Ra surface complexes</w:t>
       </w:r>
       <w:r>
         <w:rPr>
@@ -12692,7 +12751,7 @@
     </w:p>
     <w:p>
       <w:pPr>
-        <w:spacing w:line="240" w:lineRule="auto"/>
+        <w:spacing w:line="480" w:lineRule="auto"/>
         <w:rPr>
           <w:rFonts w:ascii="Times New Roman" w:hAnsi="Times New Roman" w:cs="Times New Roman"/>
           <w:b/>
@@ -12712,7 +12771,7 @@
     </w:p>
     <w:p>
       <w:pPr>
-        <w:spacing w:line="240" w:lineRule="auto"/>
+        <w:spacing w:line="480" w:lineRule="auto"/>
         <w:ind w:firstLine="720"/>
         <w:rPr>
           <w:rFonts w:ascii="Times New Roman" w:hAnsi="Times New Roman" w:cs="Times New Roman"/>
@@ -12974,12 +13033,21 @@
           <w:sz w:val="24"/>
           <w:szCs w:val="24"/>
         </w:rPr>
-        <w:t xml:space="preserve">esults here suggest that groundwater model predictions and estimations may improve by measuring total Ra (and in some scenarios, Ra isotopes) associated with dominant subsurface minerals, and incorporating adsorption processes into simplistic mixing models. </w:t>
+        <w:t xml:space="preserve">esults here </w:t>
+      </w:r>
+      <w:r>
+        <w:rPr>
+          <w:rFonts w:ascii="Times New Roman" w:hAnsi="Times New Roman" w:cs="Times New Roman"/>
+          <w:sz w:val="24"/>
+          <w:szCs w:val="24"/>
+        </w:rPr>
+        <w:lastRenderedPageBreak/>
+        <w:t xml:space="preserve">suggest that groundwater model predictions and estimations may improve by measuring total Ra (and in some scenarios, Ra isotopes) associated with dominant subsurface minerals, and incorporating adsorption processes into simplistic mixing models. </w:t>
       </w:r>
     </w:p>
     <w:p>
       <w:pPr>
-        <w:spacing w:line="240" w:lineRule="auto"/>
+        <w:spacing w:line="480" w:lineRule="auto"/>
         <w:ind w:firstLine="720"/>
         <w:rPr>
           <w:rFonts w:ascii="Times New Roman" w:hAnsi="Times New Roman" w:cs="Times New Roman"/>
@@ -13847,7 +13915,17 @@
           <w:szCs w:val="24"/>
         </w:rPr>
         <w:tab/>
-        <w:t xml:space="preserve">Z. Szabo, V. T. dePaul, J. M. Fischer, T. F. Kraemer, and E. Jacobsen, “Occurrence and geochemistry of radium in water from principal drinking-water aquifer systems of the United States,” </w:t>
+        <w:t xml:space="preserve">Z. Szabo, V. T. dePaul, J. M. Fischer, T. F. Kraemer, and E. Jacobsen, “Occurrence and </w:t>
+      </w:r>
+      <w:r>
+        <w:rPr>
+          <w:rFonts w:ascii="Times New Roman" w:hAnsi="Times New Roman" w:cs="Times New Roman"/>
+          <w:noProof/>
+          <w:sz w:val="24"/>
+          <w:szCs w:val="24"/>
+        </w:rPr>
+        <w:lastRenderedPageBreak/>
+        <w:t xml:space="preserve">geochemistry of radium in water from principal drinking-water aquifer systems of the United States,” </w:t>
       </w:r>
       <w:r>
         <w:rPr>
@@ -13947,7 +14025,6 @@
           <w:sz w:val="24"/>
           <w:szCs w:val="24"/>
         </w:rPr>
-        <w:lastRenderedPageBreak/>
         <w:t>[6]</w:t>
       </w:r>
       <w:r>
@@ -14658,7 +14735,17 @@
           <w:sz w:val="24"/>
           <w:szCs w:val="24"/>
         </w:rPr>
-        <w:t>, vol. 14, no. 3, pp. 365–385, 1999.</w:t>
+        <w:t xml:space="preserve">, vol. </w:t>
+      </w:r>
+      <w:r>
+        <w:rPr>
+          <w:rFonts w:ascii="Times New Roman" w:hAnsi="Times New Roman" w:cs="Times New Roman"/>
+          <w:noProof/>
+          <w:sz w:val="24"/>
+          <w:szCs w:val="24"/>
+        </w:rPr>
+        <w:lastRenderedPageBreak/>
+        <w:t>14, no. 3, pp. 365–385, 1999.</w:t>
       </w:r>
     </w:p>
     <w:p>
@@ -14738,7 +14825,6 @@
           <w:sz w:val="24"/>
           <w:szCs w:val="24"/>
         </w:rPr>
-        <w:lastRenderedPageBreak/>
         <w:t>[20]</w:t>
       </w:r>
       <w:r>
@@ -15419,6 +15505,7 @@
           <w:sz w:val="24"/>
           <w:szCs w:val="24"/>
         </w:rPr>
+        <w:lastRenderedPageBreak/>
         <w:t>[32]</w:t>
       </w:r>
       <w:r>
@@ -15529,7 +15616,6 @@
           <w:sz w:val="24"/>
           <w:szCs w:val="24"/>
         </w:rPr>
-        <w:lastRenderedPageBreak/>
         <w:t>[34]</w:t>
       </w:r>
       <w:r>
@@ -19935,7 +20021,7 @@
                     <pic:cNvPicPr/>
                   </pic:nvPicPr>
                   <pic:blipFill>
-                    <a:blip r:embed="rId10">
+                    <a:blip r:embed="rId10" cstate="print">
                       <a:extLst>
                         <a:ext uri="{28A0092B-C50C-407E-A947-70E740481C1C}">
                           <a14:useLocalDpi xmlns:a14="http://schemas.microsoft.com/office/drawing/2010/main" val="0"/>
@@ -20073,7 +20159,7 @@
                     <pic:cNvPicPr/>
                   </pic:nvPicPr>
                   <pic:blipFill>
-                    <a:blip r:embed="rId11">
+                    <a:blip r:embed="rId11" cstate="print">
                       <a:extLst>
                         <a:ext uri="{28A0092B-C50C-407E-A947-70E740481C1C}">
                           <a14:useLocalDpi xmlns:a14="http://schemas.microsoft.com/office/drawing/2010/main" val="0"/>
@@ -20253,7 +20339,7 @@
                     <pic:cNvPicPr/>
                   </pic:nvPicPr>
                   <pic:blipFill>
-                    <a:blip r:embed="rId12">
+                    <a:blip r:embed="rId12" cstate="print">
                       <a:extLst>
                         <a:ext uri="{28A0092B-C50C-407E-A947-70E740481C1C}">
                           <a14:useLocalDpi xmlns:a14="http://schemas.microsoft.com/office/drawing/2010/main" val="0"/>
@@ -20362,7 +20448,7 @@
 </file>
 
 <file path=word/comments.xml><?xml version="1.0" encoding="utf-8"?>
-<w:comments xmlns:wpc="http://schemas.microsoft.com/office/word/2010/wordprocessingCanvas" xmlns:cx="http://schemas.microsoft.com/office/drawing/2014/chartex" xmlns:cx1="http://schemas.microsoft.com/office/drawing/2015/9/8/chartex" xmlns:cx2="http://schemas.microsoft.com/office/drawing/2015/10/21/chartex" xmlns:cx3="http://schemas.microsoft.com/office/drawing/2016/5/9/chartex" xmlns:cx4="http://schemas.microsoft.com/office/drawing/2016/5/10/chartex" xmlns:cx5="http://schemas.microsoft.com/office/drawing/2016/5/11/chartex" xmlns:mc="http://schemas.openxmlformats.org/markup-compatibility/2006" xmlns:o="urn:schemas-microsoft-com:office:office" xmlns:r="http://schemas.openxmlformats.org/officeDocument/2006/relationships" xmlns:m="http://schemas.openxmlformats.org/officeDocument/2006/math" xmlns:v="urn:schemas-microsoft-com:vml" xmlns:wp14="http://schemas.microsoft.com/office/word/2010/wordprocessingDrawing" xmlns:wp="http://schemas.openxmlformats.org/drawingml/2006/wordprocessingDrawing" xmlns:w10="urn:schemas-microsoft-com:office:word" xmlns:w="http://schemas.openxmlformats.org/wordprocessingml/2006/main" xmlns:w14="http://schemas.microsoft.com/office/word/2010/wordml" xmlns:w15="http://schemas.microsoft.com/office/word/2012/wordml" xmlns:w16se="http://schemas.microsoft.com/office/word/2015/wordml/symex" xmlns:wpg="http://schemas.microsoft.com/office/word/2010/wordprocessingGroup" xmlns:wpi="http://schemas.microsoft.com/office/word/2010/wordprocessingInk" xmlns:wne="http://schemas.microsoft.com/office/word/2006/wordml" xmlns:wps="http://schemas.microsoft.com/office/word/2010/wordprocessingShape" mc:Ignorable="w14 w15 w16se wp14">
+<w:comments xmlns:wpc="http://schemas.microsoft.com/office/word/2010/wordprocessingCanvas" xmlns:mc="http://schemas.openxmlformats.org/markup-compatibility/2006" xmlns:o="urn:schemas-microsoft-com:office:office" xmlns:r="http://schemas.openxmlformats.org/officeDocument/2006/relationships" xmlns:m="http://schemas.openxmlformats.org/officeDocument/2006/math" xmlns:v="urn:schemas-microsoft-com:vml" xmlns:wp14="http://schemas.microsoft.com/office/word/2010/wordprocessingDrawing" xmlns:wp="http://schemas.openxmlformats.org/drawingml/2006/wordprocessingDrawing" xmlns:w10="urn:schemas-microsoft-com:office:word" xmlns:w="http://schemas.openxmlformats.org/wordprocessingml/2006/main" xmlns:w14="http://schemas.microsoft.com/office/word/2010/wordml" xmlns:w15="http://schemas.microsoft.com/office/word/2012/wordml" xmlns:wpg="http://schemas.microsoft.com/office/word/2010/wordprocessingGroup" xmlns:wpi="http://schemas.microsoft.com/office/word/2010/wordprocessingInk" xmlns:wne="http://schemas.microsoft.com/office/word/2006/wordml" xmlns:wps="http://schemas.microsoft.com/office/word/2010/wordprocessingShape" mc:Ignorable="w14 w15 wp14">
   <w:comment w:id="1" w:author="Michael Chen" w:date="2017-02-07T15:30:00Z" w:initials="MC">
     <w:p>
       <w:pPr>
@@ -20379,7 +20465,7 @@
       </w:r>
     </w:p>
   </w:comment>
-  <w:comment w:id="2" w:author="Michael Chen" w:date="2017-02-07T15:30:00Z" w:initials="MC">
+  <w:comment w:id="3" w:author="Michael Chen" w:date="2017-02-07T15:30:00Z" w:initials="MC">
     <w:p>
       <w:pPr>
         <w:pStyle w:val="CommentText"/>
@@ -20744,7 +20830,7 @@
       </w:r>
     </w:p>
   </w:comment>
-  <w:comment w:id="24" w:author="Microsoft Office User" w:date="2016-08-30T13:03:00Z" w:initials="Office">
+  <w:comment w:id="23" w:author="Microsoft Office User" w:date="2016-08-30T13:03:00Z" w:initials="Office">
     <w:p>
       <w:pPr>
         <w:pStyle w:val="CommentText"/>
@@ -20760,7 +20846,7 @@
       </w:r>
     </w:p>
   </w:comment>
-  <w:comment w:id="23" w:author="Microsoft Office User" w:date="2016-10-15T17:32:00Z" w:initials="Office">
+  <w:comment w:id="24" w:author="Microsoft Office User" w:date="2016-10-15T17:32:00Z" w:initials="Office">
     <w:p>
       <w:pPr>
         <w:pStyle w:val="CommentText"/>
@@ -20924,7 +21010,7 @@
 </file>
 
 <file path=word/commentsExtended.xml><?xml version="1.0" encoding="utf-8"?>
-<w15:commentsEx xmlns:wpc="http://schemas.microsoft.com/office/word/2010/wordprocessingCanvas" xmlns:cx="http://schemas.microsoft.com/office/drawing/2014/chartex" xmlns:cx1="http://schemas.microsoft.com/office/drawing/2015/9/8/chartex" xmlns:cx2="http://schemas.microsoft.com/office/drawing/2015/10/21/chartex" xmlns:cx3="http://schemas.microsoft.com/office/drawing/2016/5/9/chartex" xmlns:cx4="http://schemas.microsoft.com/office/drawing/2016/5/10/chartex" xmlns:cx5="http://schemas.microsoft.com/office/drawing/2016/5/11/chartex" xmlns:mc="http://schemas.openxmlformats.org/markup-compatibility/2006" xmlns:o="urn:schemas-microsoft-com:office:office" xmlns:r="http://schemas.openxmlformats.org/officeDocument/2006/relationships" xmlns:m="http://schemas.openxmlformats.org/officeDocument/2006/math" xmlns:v="urn:schemas-microsoft-com:vml" xmlns:wp14="http://schemas.microsoft.com/office/word/2010/wordprocessingDrawing" xmlns:wp="http://schemas.openxmlformats.org/drawingml/2006/wordprocessingDrawing" xmlns:w10="urn:schemas-microsoft-com:office:word" xmlns:w="http://schemas.openxmlformats.org/wordprocessingml/2006/main" xmlns:w14="http://schemas.microsoft.com/office/word/2010/wordml" xmlns:w15="http://schemas.microsoft.com/office/word/2012/wordml" xmlns:w16se="http://schemas.microsoft.com/office/word/2015/wordml/symex" xmlns:wpg="http://schemas.microsoft.com/office/word/2010/wordprocessingGroup" xmlns:wpi="http://schemas.microsoft.com/office/word/2010/wordprocessingInk" xmlns:wne="http://schemas.microsoft.com/office/word/2006/wordml" xmlns:wps="http://schemas.microsoft.com/office/word/2010/wordprocessingShape" mc:Ignorable="w14 w15 w16se wp14">
+<w15:commentsEx xmlns:wpc="http://schemas.microsoft.com/office/word/2010/wordprocessingCanvas" xmlns:mc="http://schemas.openxmlformats.org/markup-compatibility/2006" xmlns:o="urn:schemas-microsoft-com:office:office" xmlns:r="http://schemas.openxmlformats.org/officeDocument/2006/relationships" xmlns:m="http://schemas.openxmlformats.org/officeDocument/2006/math" xmlns:v="urn:schemas-microsoft-com:vml" xmlns:wp14="http://schemas.microsoft.com/office/word/2010/wordprocessingDrawing" xmlns:wp="http://schemas.openxmlformats.org/drawingml/2006/wordprocessingDrawing" xmlns:w10="urn:schemas-microsoft-com:office:word" xmlns:w="http://schemas.openxmlformats.org/wordprocessingml/2006/main" xmlns:w14="http://schemas.microsoft.com/office/word/2010/wordml" xmlns:w15="http://schemas.microsoft.com/office/word/2012/wordml" xmlns:wpg="http://schemas.microsoft.com/office/word/2010/wordprocessingGroup" xmlns:wpi="http://schemas.microsoft.com/office/word/2010/wordprocessingInk" xmlns:wne="http://schemas.microsoft.com/office/word/2006/wordml" xmlns:wps="http://schemas.microsoft.com/office/word/2010/wordprocessingShape" mc:Ignorable="w14 w15 wp14">
   <w15:commentEx w15:paraId="0820A32A" w15:done="1"/>
   <w15:commentEx w15:paraId="2E8F3566" w15:done="0"/>
   <w15:commentEx w15:paraId="01E72A9E" w15:done="1"/>
@@ -20962,7 +21048,7 @@
 </file>
 
 <file path=word/endnotes.xml><?xml version="1.0" encoding="utf-8"?>
-<w:endnotes xmlns:wpc="http://schemas.microsoft.com/office/word/2010/wordprocessingCanvas" xmlns:cx="http://schemas.microsoft.com/office/drawing/2014/chartex" xmlns:cx1="http://schemas.microsoft.com/office/drawing/2015/9/8/chartex" xmlns:cx2="http://schemas.microsoft.com/office/drawing/2015/10/21/chartex" xmlns:cx3="http://schemas.microsoft.com/office/drawing/2016/5/9/chartex" xmlns:cx4="http://schemas.microsoft.com/office/drawing/2016/5/10/chartex" xmlns:cx5="http://schemas.microsoft.com/office/drawing/2016/5/11/chartex" xmlns:mc="http://schemas.openxmlformats.org/markup-compatibility/2006" xmlns:o="urn:schemas-microsoft-com:office:office" xmlns:r="http://schemas.openxmlformats.org/officeDocument/2006/relationships" xmlns:m="http://schemas.openxmlformats.org/officeDocument/2006/math" xmlns:v="urn:schemas-microsoft-com:vml" xmlns:wp14="http://schemas.microsoft.com/office/word/2010/wordprocessingDrawing" xmlns:wp="http://schemas.openxmlformats.org/drawingml/2006/wordprocessingDrawing" xmlns:w10="urn:schemas-microsoft-com:office:word" xmlns:w="http://schemas.openxmlformats.org/wordprocessingml/2006/main" xmlns:w14="http://schemas.microsoft.com/office/word/2010/wordml" xmlns:w15="http://schemas.microsoft.com/office/word/2012/wordml" xmlns:w16se="http://schemas.microsoft.com/office/word/2015/wordml/symex" xmlns:wpg="http://schemas.microsoft.com/office/word/2010/wordprocessingGroup" xmlns:wpi="http://schemas.microsoft.com/office/word/2010/wordprocessingInk" xmlns:wne="http://schemas.microsoft.com/office/word/2006/wordml" xmlns:wps="http://schemas.microsoft.com/office/word/2010/wordprocessingShape" mc:Ignorable="w14 w15 w16se wp14">
+<w:endnotes xmlns:wpc="http://schemas.microsoft.com/office/word/2010/wordprocessingCanvas" xmlns:mc="http://schemas.openxmlformats.org/markup-compatibility/2006" xmlns:o="urn:schemas-microsoft-com:office:office" xmlns:r="http://schemas.openxmlformats.org/officeDocument/2006/relationships" xmlns:m="http://schemas.openxmlformats.org/officeDocument/2006/math" xmlns:v="urn:schemas-microsoft-com:vml" xmlns:wp14="http://schemas.microsoft.com/office/word/2010/wordprocessingDrawing" xmlns:wp="http://schemas.openxmlformats.org/drawingml/2006/wordprocessingDrawing" xmlns:w10="urn:schemas-microsoft-com:office:word" xmlns:w="http://schemas.openxmlformats.org/wordprocessingml/2006/main" xmlns:w14="http://schemas.microsoft.com/office/word/2010/wordml" xmlns:w15="http://schemas.microsoft.com/office/word/2012/wordml" xmlns:wpg="http://schemas.microsoft.com/office/word/2010/wordprocessingGroup" xmlns:wpi="http://schemas.microsoft.com/office/word/2010/wordprocessingInk" xmlns:wne="http://schemas.microsoft.com/office/word/2006/wordml" xmlns:wps="http://schemas.microsoft.com/office/word/2010/wordprocessingShape" mc:Ignorable="w14 w15 wp14">
   <w:endnote w:type="separator" w:id="-1">
     <w:p>
       <w:pPr>
@@ -20987,7 +21073,7 @@
 </file>
 
 <file path=word/footnotes.xml><?xml version="1.0" encoding="utf-8"?>
-<w:footnotes xmlns:wpc="http://schemas.microsoft.com/office/word/2010/wordprocessingCanvas" xmlns:cx="http://schemas.microsoft.com/office/drawing/2014/chartex" xmlns:cx1="http://schemas.microsoft.com/office/drawing/2015/9/8/chartex" xmlns:cx2="http://schemas.microsoft.com/office/drawing/2015/10/21/chartex" xmlns:cx3="http://schemas.microsoft.com/office/drawing/2016/5/9/chartex" xmlns:cx4="http://schemas.microsoft.com/office/drawing/2016/5/10/chartex" xmlns:cx5="http://schemas.microsoft.com/office/drawing/2016/5/11/chartex" xmlns:mc="http://schemas.openxmlformats.org/markup-compatibility/2006" xmlns:o="urn:schemas-microsoft-com:office:office" xmlns:r="http://schemas.openxmlformats.org/officeDocument/2006/relationships" xmlns:m="http://schemas.openxmlformats.org/officeDocument/2006/math" xmlns:v="urn:schemas-microsoft-com:vml" xmlns:wp14="http://schemas.microsoft.com/office/word/2010/wordprocessingDrawing" xmlns:wp="http://schemas.openxmlformats.org/drawingml/2006/wordprocessingDrawing" xmlns:w10="urn:schemas-microsoft-com:office:word" xmlns:w="http://schemas.openxmlformats.org/wordprocessingml/2006/main" xmlns:w14="http://schemas.microsoft.com/office/word/2010/wordml" xmlns:w15="http://schemas.microsoft.com/office/word/2012/wordml" xmlns:w16se="http://schemas.microsoft.com/office/word/2015/wordml/symex" xmlns:wpg="http://schemas.microsoft.com/office/word/2010/wordprocessingGroup" xmlns:wpi="http://schemas.microsoft.com/office/word/2010/wordprocessingInk" xmlns:wne="http://schemas.microsoft.com/office/word/2006/wordml" xmlns:wps="http://schemas.microsoft.com/office/word/2010/wordprocessingShape" mc:Ignorable="w14 w15 w16se wp14">
+<w:footnotes xmlns:wpc="http://schemas.microsoft.com/office/word/2010/wordprocessingCanvas" xmlns:mc="http://schemas.openxmlformats.org/markup-compatibility/2006" xmlns:o="urn:schemas-microsoft-com:office:office" xmlns:r="http://schemas.openxmlformats.org/officeDocument/2006/relationships" xmlns:m="http://schemas.openxmlformats.org/officeDocument/2006/math" xmlns:v="urn:schemas-microsoft-com:vml" xmlns:wp14="http://schemas.microsoft.com/office/word/2010/wordprocessingDrawing" xmlns:wp="http://schemas.openxmlformats.org/drawingml/2006/wordprocessingDrawing" xmlns:w10="urn:schemas-microsoft-com:office:word" xmlns:w="http://schemas.openxmlformats.org/wordprocessingml/2006/main" xmlns:w14="http://schemas.microsoft.com/office/word/2010/wordml" xmlns:w15="http://schemas.microsoft.com/office/word/2012/wordml" xmlns:wpg="http://schemas.microsoft.com/office/word/2010/wordprocessingGroup" xmlns:wpi="http://schemas.microsoft.com/office/word/2010/wordprocessingInk" xmlns:wne="http://schemas.microsoft.com/office/word/2006/wordml" xmlns:wps="http://schemas.microsoft.com/office/word/2010/wordprocessingShape" mc:Ignorable="w14 w15 wp14">
   <w:footnote w:type="separator" w:id="-1">
     <w:p>
       <w:pPr>
@@ -21012,7 +21098,7 @@
 </file>
 
 <file path=word/header1.xml><?xml version="1.0" encoding="utf-8"?>
-<w:hdr xmlns:wpc="http://schemas.microsoft.com/office/word/2010/wordprocessingCanvas" xmlns:cx="http://schemas.microsoft.com/office/drawing/2014/chartex" xmlns:cx1="http://schemas.microsoft.com/office/drawing/2015/9/8/chartex" xmlns:cx2="http://schemas.microsoft.com/office/drawing/2015/10/21/chartex" xmlns:cx3="http://schemas.microsoft.com/office/drawing/2016/5/9/chartex" xmlns:cx4="http://schemas.microsoft.com/office/drawing/2016/5/10/chartex" xmlns:cx5="http://schemas.microsoft.com/office/drawing/2016/5/11/chartex" xmlns:mc="http://schemas.openxmlformats.org/markup-compatibility/2006" xmlns:o="urn:schemas-microsoft-com:office:office" xmlns:r="http://schemas.openxmlformats.org/officeDocument/2006/relationships" xmlns:m="http://schemas.openxmlformats.org/officeDocument/2006/math" xmlns:v="urn:schemas-microsoft-com:vml" xmlns:wp14="http://schemas.microsoft.com/office/word/2010/wordprocessingDrawing" xmlns:wp="http://schemas.openxmlformats.org/drawingml/2006/wordprocessingDrawing" xmlns:w10="urn:schemas-microsoft-com:office:word" xmlns:w="http://schemas.openxmlformats.org/wordprocessingml/2006/main" xmlns:w14="http://schemas.microsoft.com/office/word/2010/wordml" xmlns:w15="http://schemas.microsoft.com/office/word/2012/wordml" xmlns:w16se="http://schemas.microsoft.com/office/word/2015/wordml/symex" xmlns:wpg="http://schemas.microsoft.com/office/word/2010/wordprocessingGroup" xmlns:wpi="http://schemas.microsoft.com/office/word/2010/wordprocessingInk" xmlns:wne="http://schemas.microsoft.com/office/word/2006/wordml" xmlns:wps="http://schemas.microsoft.com/office/word/2010/wordprocessingShape" mc:Ignorable="w14 w15 w16se wp14">
+<w:hdr xmlns:wpc="http://schemas.microsoft.com/office/word/2010/wordprocessingCanvas" xmlns:mc="http://schemas.openxmlformats.org/markup-compatibility/2006" xmlns:o="urn:schemas-microsoft-com:office:office" xmlns:r="http://schemas.openxmlformats.org/officeDocument/2006/relationships" xmlns:m="http://schemas.openxmlformats.org/officeDocument/2006/math" xmlns:v="urn:schemas-microsoft-com:vml" xmlns:wp14="http://schemas.microsoft.com/office/word/2010/wordprocessingDrawing" xmlns:wp="http://schemas.openxmlformats.org/drawingml/2006/wordprocessingDrawing" xmlns:w10="urn:schemas-microsoft-com:office:word" xmlns:w="http://schemas.openxmlformats.org/wordprocessingml/2006/main" xmlns:w14="http://schemas.microsoft.com/office/word/2010/wordml" xmlns:w15="http://schemas.microsoft.com/office/word/2012/wordml" xmlns:wpg="http://schemas.microsoft.com/office/word/2010/wordprocessingGroup" xmlns:wpi="http://schemas.microsoft.com/office/word/2010/wordprocessingInk" xmlns:wne="http://schemas.microsoft.com/office/word/2006/wordml" xmlns:wps="http://schemas.microsoft.com/office/word/2010/wordprocessingShape" mc:Ignorable="w14 w15 wp14">
   <w:sdt>
     <w:sdtPr>
       <w:id w:val="1604448247"/>
@@ -21045,7 +21131,7 @@
           <w:rPr>
             <w:noProof/>
           </w:rPr>
-          <w:t>2</w:t>
+          <w:t>21</w:t>
         </w:r>
         <w:r>
           <w:rPr>
@@ -21065,7 +21151,7 @@
 </file>
 
 <file path=word/numbering.xml><?xml version="1.0" encoding="utf-8"?>
-<w:numbering xmlns:wpc="http://schemas.microsoft.com/office/word/2010/wordprocessingCanvas" xmlns:cx="http://schemas.microsoft.com/office/drawing/2014/chartex" xmlns:cx1="http://schemas.microsoft.com/office/drawing/2015/9/8/chartex" xmlns:cx2="http://schemas.microsoft.com/office/drawing/2015/10/21/chartex" xmlns:cx3="http://schemas.microsoft.com/office/drawing/2016/5/9/chartex" xmlns:cx4="http://schemas.microsoft.com/office/drawing/2016/5/10/chartex" xmlns:cx5="http://schemas.microsoft.com/office/drawing/2016/5/11/chartex" xmlns:mc="http://schemas.openxmlformats.org/markup-compatibility/2006" xmlns:o="urn:schemas-microsoft-com:office:office" xmlns:r="http://schemas.openxmlformats.org/officeDocument/2006/relationships" xmlns:m="http://schemas.openxmlformats.org/officeDocument/2006/math" xmlns:v="urn:schemas-microsoft-com:vml" xmlns:wp14="http://schemas.microsoft.com/office/word/2010/wordprocessingDrawing" xmlns:wp="http://schemas.openxmlformats.org/drawingml/2006/wordprocessingDrawing" xmlns:w10="urn:schemas-microsoft-com:office:word" xmlns:w="http://schemas.openxmlformats.org/wordprocessingml/2006/main" xmlns:w14="http://schemas.microsoft.com/office/word/2010/wordml" xmlns:w15="http://schemas.microsoft.com/office/word/2012/wordml" xmlns:w16se="http://schemas.microsoft.com/office/word/2015/wordml/symex" xmlns:wpg="http://schemas.microsoft.com/office/word/2010/wordprocessingGroup" xmlns:wpi="http://schemas.microsoft.com/office/word/2010/wordprocessingInk" xmlns:wne="http://schemas.microsoft.com/office/word/2006/wordml" xmlns:wps="http://schemas.microsoft.com/office/word/2010/wordprocessingShape" mc:Ignorable="w14 w15 w16se wp14">
+<w:numbering xmlns:wpc="http://schemas.microsoft.com/office/word/2010/wordprocessingCanvas" xmlns:mc="http://schemas.openxmlformats.org/markup-compatibility/2006" xmlns:o="urn:schemas-microsoft-com:office:office" xmlns:r="http://schemas.openxmlformats.org/officeDocument/2006/relationships" xmlns:m="http://schemas.openxmlformats.org/officeDocument/2006/math" xmlns:v="urn:schemas-microsoft-com:vml" xmlns:wp14="http://schemas.microsoft.com/office/word/2010/wordprocessingDrawing" xmlns:wp="http://schemas.openxmlformats.org/drawingml/2006/wordprocessingDrawing" xmlns:w10="urn:schemas-microsoft-com:office:word" xmlns:w="http://schemas.openxmlformats.org/wordprocessingml/2006/main" xmlns:w14="http://schemas.microsoft.com/office/word/2010/wordml" xmlns:w15="http://schemas.microsoft.com/office/word/2012/wordml" xmlns:wpg="http://schemas.microsoft.com/office/word/2010/wordprocessingGroup" xmlns:wpi="http://schemas.microsoft.com/office/word/2010/wordprocessingInk" xmlns:wne="http://schemas.microsoft.com/office/word/2006/wordml" xmlns:wps="http://schemas.microsoft.com/office/word/2010/wordprocessingShape" mc:Ignorable="w14 w15 wp14">
   <w:abstractNum w:abstractNumId="0" w15:restartNumberingAfterBreak="0">
     <w:nsid w:val="0064399D"/>
     <w:multiLevelType w:val="hybridMultilevel"/>
@@ -21553,7 +21639,7 @@
 </file>
 
 <file path=word/people.xml><?xml version="1.0" encoding="utf-8"?>
-<w15:people xmlns:wpc="http://schemas.microsoft.com/office/word/2010/wordprocessingCanvas" xmlns:cx="http://schemas.microsoft.com/office/drawing/2014/chartex" xmlns:cx1="http://schemas.microsoft.com/office/drawing/2015/9/8/chartex" xmlns:cx2="http://schemas.microsoft.com/office/drawing/2015/10/21/chartex" xmlns:cx3="http://schemas.microsoft.com/office/drawing/2016/5/9/chartex" xmlns:cx4="http://schemas.microsoft.com/office/drawing/2016/5/10/chartex" xmlns:cx5="http://schemas.microsoft.com/office/drawing/2016/5/11/chartex" xmlns:mc="http://schemas.openxmlformats.org/markup-compatibility/2006" xmlns:o="urn:schemas-microsoft-com:office:office" xmlns:r="http://schemas.openxmlformats.org/officeDocument/2006/relationships" xmlns:m="http://schemas.openxmlformats.org/officeDocument/2006/math" xmlns:v="urn:schemas-microsoft-com:vml" xmlns:wp14="http://schemas.microsoft.com/office/word/2010/wordprocessingDrawing" xmlns:wp="http://schemas.openxmlformats.org/drawingml/2006/wordprocessingDrawing" xmlns:w10="urn:schemas-microsoft-com:office:word" xmlns:w="http://schemas.openxmlformats.org/wordprocessingml/2006/main" xmlns:w14="http://schemas.microsoft.com/office/word/2010/wordml" xmlns:w15="http://schemas.microsoft.com/office/word/2012/wordml" xmlns:w16se="http://schemas.microsoft.com/office/word/2015/wordml/symex" xmlns:wpg="http://schemas.microsoft.com/office/word/2010/wordprocessingGroup" xmlns:wpi="http://schemas.microsoft.com/office/word/2010/wordprocessingInk" xmlns:wne="http://schemas.microsoft.com/office/word/2006/wordml" xmlns:wps="http://schemas.microsoft.com/office/word/2010/wordprocessingShape" mc:Ignorable="w14 w15 w16se wp14">
+<w15:people xmlns:wpc="http://schemas.microsoft.com/office/word/2010/wordprocessingCanvas" xmlns:mc="http://schemas.openxmlformats.org/markup-compatibility/2006" xmlns:o="urn:schemas-microsoft-com:office:office" xmlns:r="http://schemas.openxmlformats.org/officeDocument/2006/relationships" xmlns:m="http://schemas.openxmlformats.org/officeDocument/2006/math" xmlns:v="urn:schemas-microsoft-com:vml" xmlns:wp14="http://schemas.microsoft.com/office/word/2010/wordprocessingDrawing" xmlns:wp="http://schemas.openxmlformats.org/drawingml/2006/wordprocessingDrawing" xmlns:w10="urn:schemas-microsoft-com:office:word" xmlns:w="http://schemas.openxmlformats.org/wordprocessingml/2006/main" xmlns:w14="http://schemas.microsoft.com/office/word/2010/wordml" xmlns:w15="http://schemas.microsoft.com/office/word/2012/wordml" xmlns:wpg="http://schemas.microsoft.com/office/word/2010/wordprocessingGroup" xmlns:wpi="http://schemas.microsoft.com/office/word/2010/wordprocessingInk" xmlns:wne="http://schemas.microsoft.com/office/word/2006/wordml" xmlns:wps="http://schemas.microsoft.com/office/word/2010/wordprocessingShape" mc:Ignorable="w14 w15 wp14">
   <w15:person w15:author="Michael Chen">
     <w15:presenceInfo w15:providerId="Windows Live" w15:userId="55f5e5ff5c562da5"/>
   </w15:person>
@@ -21564,7 +21650,7 @@
 </file>
 
 <file path=word/styles.xml><?xml version="1.0" encoding="utf-8"?>
-<w:styles xmlns:mc="http://schemas.openxmlformats.org/markup-compatibility/2006" xmlns:r="http://schemas.openxmlformats.org/officeDocument/2006/relationships" xmlns:w="http://schemas.openxmlformats.org/wordprocessingml/2006/main" xmlns:w14="http://schemas.microsoft.com/office/word/2010/wordml" xmlns:w15="http://schemas.microsoft.com/office/word/2012/wordml" xmlns:w16se="http://schemas.microsoft.com/office/word/2015/wordml/symex" mc:Ignorable="w14 w15 w16se">
+<w:styles xmlns:mc="http://schemas.openxmlformats.org/markup-compatibility/2006" xmlns:r="http://schemas.openxmlformats.org/officeDocument/2006/relationships" xmlns:w="http://schemas.openxmlformats.org/wordprocessingml/2006/main" xmlns:w14="http://schemas.microsoft.com/office/word/2010/wordml" xmlns:w15="http://schemas.microsoft.com/office/word/2012/wordml" mc:Ignorable="w14 w15">
   <w:docDefaults>
     <w:rPrDefault>
       <w:rPr>
@@ -21580,7 +21666,7 @@
       </w:pPr>
     </w:pPrDefault>
   </w:docDefaults>
-  <w:latentStyles w:defLockedState="0" w:defUIPriority="99" w:defSemiHidden="0" w:defUnhideWhenUsed="0" w:defQFormat="0" w:count="374">
+  <w:latentStyles w:defLockedState="0" w:defUIPriority="99" w:defSemiHidden="0" w:defUnhideWhenUsed="0" w:defQFormat="0" w:count="371">
     <w:lsdException w:name="Normal" w:uiPriority="0" w:qFormat="1"/>
     <w:lsdException w:name="heading 1" w:uiPriority="9" w:qFormat="1"/>
     <w:lsdException w:name="heading 2" w:semiHidden="1" w:uiPriority="9" w:unhideWhenUsed="1" w:qFormat="1"/>
@@ -21686,6 +21772,7 @@
     <w:lsdException w:name="HTML Sample" w:semiHidden="1" w:unhideWhenUsed="1"/>
     <w:lsdException w:name="HTML Typewriter" w:semiHidden="1" w:unhideWhenUsed="1"/>
     <w:lsdException w:name="HTML Variable" w:semiHidden="1" w:unhideWhenUsed="1"/>
+    <w:lsdException w:name="Normal Table" w:semiHidden="1" w:unhideWhenUsed="1"/>
     <w:lsdException w:name="annotation subject" w:semiHidden="1" w:unhideWhenUsed="1"/>
     <w:lsdException w:name="No List" w:semiHidden="1" w:unhideWhenUsed="1"/>
     <w:lsdException w:name="Outline List 1" w:semiHidden="1" w:unhideWhenUsed="1"/>
@@ -21730,6 +21817,7 @@
     <w:lsdException w:name="Table Professional" w:semiHidden="1" w:unhideWhenUsed="1"/>
     <w:lsdException w:name="Table Subtle 1" w:semiHidden="1" w:unhideWhenUsed="1"/>
     <w:lsdException w:name="Table Subtle 2" w:semiHidden="1" w:unhideWhenUsed="1"/>
+    <w:lsdException w:name="Table Web 1" w:semiHidden="1" w:unhideWhenUsed="1"/>
     <w:lsdException w:name="Table Web 2" w:semiHidden="1" w:unhideWhenUsed="1"/>
     <w:lsdException w:name="Table Web 3" w:semiHidden="1" w:unhideWhenUsed="1"/>
     <w:lsdException w:name="Balloon Text" w:semiHidden="1" w:unhideWhenUsed="1"/>
@@ -21950,9 +22038,6 @@
     <w:lsdException w:name="List Table 5 Dark Accent 6" w:uiPriority="50"/>
     <w:lsdException w:name="List Table 6 Colorful Accent 6" w:uiPriority="51"/>
     <w:lsdException w:name="List Table 7 Colorful Accent 6" w:uiPriority="52"/>
-    <w:lsdException w:name="Mention" w:semiHidden="1" w:unhideWhenUsed="1"/>
-    <w:lsdException w:name="Smart Hyperlink" w:semiHidden="1" w:unhideWhenUsed="1"/>
-    <w:lsdException w:name="Hashtag" w:semiHidden="1" w:unhideWhenUsed="1"/>
   </w:latentStyles>
   <w:style w:type="paragraph" w:default="1" w:styleId="Normal">
     <w:name w:val="Normal"/>
@@ -22833,7 +22918,7 @@
 </file>
 
 <file path=customXml/itemProps1.xml><?xml version="1.0" encoding="utf-8"?>
-<ds:datastoreItem xmlns:ds="http://schemas.openxmlformats.org/officeDocument/2006/customXml" ds:itemID="{15CBCF9B-FFFB-431D-81E9-9CEC3534856A}">
+<ds:datastoreItem xmlns:ds="http://schemas.openxmlformats.org/officeDocument/2006/customXml" ds:itemID="{6A43D24A-90BF-497B-9850-AFEDC182D028}">
   <ds:schemaRefs>
     <ds:schemaRef ds:uri="http://schemas.openxmlformats.org/officeDocument/2006/bibliography"/>
   </ds:schemaRefs>

</xml_diff>

<commit_message>
Finished changing styles for EST, need to check to make sure
</commit_message>
<xml_diff>
--- a/Manuscript/Radium Sorption Manuscript D-4.docx
+++ b/Manuscript/Radium Sorption Manuscript D-4.docx
@@ -3597,16 +3597,16 @@
         </w:rPr>
         <w:t xml:space="preserve"> These phases may impart a direct control through sorption to their surfaces, or play a more </w:t>
       </w:r>
-      <w:proofErr w:type="spellStart"/>
-      <w:r>
-        <w:rPr>
-          <w:rFonts w:ascii="Times New Roman" w:hAnsi="Times New Roman" w:cs="Times New Roman"/>
-          <w:sz w:val="24"/>
-          <w:szCs w:val="24"/>
-        </w:rPr>
-        <w:t>sublte</w:t>
-      </w:r>
-      <w:proofErr w:type="spellEnd"/>
+      <w:r>
+        <w:rPr>
+          <w:rFonts w:ascii="Times New Roman" w:hAnsi="Times New Roman" w:cs="Times New Roman"/>
+          <w:sz w:val="24"/>
+          <w:szCs w:val="24"/>
+        </w:rPr>
+        <w:t>subtle</w:t>
+      </w:r>
+      <w:bookmarkStart w:id="12" w:name="_GoBack"/>
+      <w:bookmarkEnd w:id="12"/>
       <w:r>
         <w:rPr>
           <w:rFonts w:ascii="Times New Roman" w:hAnsi="Times New Roman" w:cs="Times New Roman"/>
@@ -3826,7 +3826,7 @@
           <w:szCs w:val="24"/>
         </w:rPr>
       </w:pPr>
-      <w:commentRangeStart w:id="12"/>
+      <w:commentRangeStart w:id="13"/>
       <w:r>
         <w:rPr>
           <w:rFonts w:ascii="Times New Roman" w:hAnsi="Times New Roman" w:cs="Times New Roman"/>
@@ -3959,7 +3959,7 @@
         </w:rPr>
         <w:t>.</w:t>
       </w:r>
-      <w:commentRangeStart w:id="13"/>
+      <w:commentRangeStart w:id="14"/>
       <w:r>
         <w:rPr>
           <w:rFonts w:ascii="Times New Roman" w:hAnsi="Times New Roman" w:cs="Times New Roman"/>
@@ -4002,7 +4002,7 @@
         </w:rPr>
         <w:fldChar w:fldCharType="end"/>
       </w:r>
-      <w:commentRangeEnd w:id="13"/>
+      <w:commentRangeEnd w:id="14"/>
       <w:r>
         <w:rPr>
           <w:rStyle w:val="CommentReference"/>
@@ -4010,7 +4010,7 @@
           <w:sz w:val="24"/>
           <w:szCs w:val="24"/>
         </w:rPr>
-        <w:commentReference w:id="13"/>
+        <w:commentReference w:id="14"/>
       </w:r>
       <w:r>
         <w:rPr>
@@ -4020,7 +4020,7 @@
         </w:rPr>
         <w:t xml:space="preserve"> </w:t>
       </w:r>
-      <w:commentRangeStart w:id="14"/>
+      <w:commentRangeStart w:id="15"/>
       <w:r>
         <w:rPr>
           <w:rFonts w:ascii="Times New Roman" w:hAnsi="Times New Roman" w:cs="Times New Roman"/>
@@ -4141,7 +4141,7 @@
         </w:rPr>
         <w:t xml:space="preserve"> facilitate predictions of solute mobility in specific aquifer systems</w:t>
       </w:r>
-      <w:commentRangeEnd w:id="14"/>
+      <w:commentRangeEnd w:id="15"/>
       <w:r>
         <w:rPr>
           <w:rStyle w:val="CommentReference"/>
@@ -4149,7 +4149,7 @@
           <w:sz w:val="24"/>
           <w:szCs w:val="24"/>
         </w:rPr>
-        <w:commentReference w:id="14"/>
+        <w:commentReference w:id="15"/>
       </w:r>
       <w:r>
         <w:rPr>
@@ -4386,12 +4386,12 @@
         </w:rPr>
         <w:t xml:space="preserve"> </w:t>
       </w:r>
-      <w:commentRangeEnd w:id="12"/>
+      <w:commentRangeEnd w:id="13"/>
       <w:r>
         <w:rPr>
           <w:rStyle w:val="CommentReference"/>
         </w:rPr>
-        <w:commentReference w:id="12"/>
+        <w:commentReference w:id="13"/>
       </w:r>
     </w:p>
     <w:p>
@@ -4618,7 +4618,7 @@
           <w:sz w:val="24"/>
           <w:szCs w:val="24"/>
         </w:rPr>
-        <w:commentReference w:id="15"/>
+        <w:commentReference w:id="16"/>
       </w:r>
       <w:r>
         <w:rPr>
@@ -4652,7 +4652,7 @@
         </w:rPr>
         <w:t xml:space="preserve">ransport over a range of solution conditions found in soils and </w:t>
       </w:r>
-      <w:commentRangeStart w:id="16"/>
+      <w:commentRangeStart w:id="17"/>
       <w:proofErr w:type="gramStart"/>
       <w:r>
         <w:rPr>
@@ -4662,7 +4662,7 @@
         </w:rPr>
         <w:t xml:space="preserve">aquifers </w:t>
       </w:r>
-      <w:commentRangeEnd w:id="16"/>
+      <w:commentRangeEnd w:id="17"/>
       <w:proofErr w:type="gramEnd"/>
       <w:r>
         <w:rPr>
@@ -4671,7 +4671,7 @@
           <w:sz w:val="24"/>
           <w:szCs w:val="24"/>
         </w:rPr>
-        <w:commentReference w:id="16"/>
+        <w:commentReference w:id="17"/>
       </w:r>
       <w:r>
         <w:rPr>
@@ -5415,7 +5415,7 @@
         </w:rPr>
         <w:t>Powdered c</w:t>
       </w:r>
-      <w:commentRangeStart w:id="17"/>
+      <w:commentRangeStart w:id="18"/>
       <w:r>
         <w:rPr>
           <w:rFonts w:ascii="Times New Roman" w:hAnsi="Times New Roman" w:cs="Times New Roman"/>
@@ -5424,7 +5424,7 @@
         </w:rPr>
         <w:t>alcium</w:t>
       </w:r>
-      <w:commentRangeEnd w:id="17"/>
+      <w:commentRangeEnd w:id="18"/>
       <w:r>
         <w:rPr>
           <w:rStyle w:val="CommentReference"/>
@@ -5432,7 +5432,7 @@
           <w:sz w:val="24"/>
           <w:szCs w:val="24"/>
         </w:rPr>
-        <w:commentReference w:id="17"/>
+        <w:commentReference w:id="18"/>
       </w:r>
       <w:r>
         <w:rPr>
@@ -6001,7 +6001,7 @@
         </w:rPr>
         <w:t xml:space="preserve">The composition of </w:t>
       </w:r>
-      <w:commentRangeStart w:id="18"/>
+      <w:commentRangeStart w:id="19"/>
       <w:r>
         <w:rPr>
           <w:rFonts w:ascii="Times New Roman" w:hAnsi="Times New Roman" w:cs="Times New Roman"/>
@@ -6010,7 +6010,7 @@
         </w:rPr>
         <w:t>pyrite</w:t>
       </w:r>
-      <w:commentRangeEnd w:id="18"/>
+      <w:commentRangeEnd w:id="19"/>
       <w:r>
         <w:rPr>
           <w:rStyle w:val="CommentReference"/>
@@ -6018,7 +6018,7 @@
           <w:sz w:val="24"/>
           <w:szCs w:val="24"/>
         </w:rPr>
-        <w:commentReference w:id="18"/>
+        <w:commentReference w:id="19"/>
       </w:r>
       <w:r>
         <w:rPr>
@@ -6046,7 +6046,7 @@
         </w:rPr>
         <w:t xml:space="preserve"> and goethite was confirmed using XRD, and surface area was measured for all minerals using BET </w:t>
       </w:r>
-      <w:commentRangeStart w:id="19"/>
+      <w:commentRangeStart w:id="20"/>
       <w:r>
         <w:rPr>
           <w:rFonts w:ascii="Times New Roman" w:hAnsi="Times New Roman" w:cs="Times New Roman"/>
@@ -6055,7 +6055,7 @@
         </w:rPr>
         <w:t>(table</w:t>
       </w:r>
-      <w:commentRangeEnd w:id="19"/>
+      <w:commentRangeEnd w:id="20"/>
       <w:r>
         <w:rPr>
           <w:rFonts w:ascii="Times New Roman" w:hAnsi="Times New Roman" w:cs="Times New Roman"/>
@@ -6071,7 +6071,7 @@
           <w:sz w:val="24"/>
           <w:szCs w:val="24"/>
         </w:rPr>
-        <w:commentReference w:id="19"/>
+        <w:commentReference w:id="20"/>
       </w:r>
       <w:r>
         <w:rPr>
@@ -6951,7 +6951,7 @@
         </w:rPr>
         <w:t>secular</w:t>
       </w:r>
-      <w:commentRangeStart w:id="20"/>
+      <w:commentRangeStart w:id="21"/>
       <w:r>
         <w:rPr>
           <w:rFonts w:ascii="Times New Roman" w:hAnsi="Times New Roman" w:cs="Times New Roman"/>
@@ -6960,7 +6960,7 @@
         </w:rPr>
         <w:t xml:space="preserve"> equilibrium </w:t>
       </w:r>
-      <w:commentRangeEnd w:id="20"/>
+      <w:commentRangeEnd w:id="21"/>
       <w:r>
         <w:rPr>
           <w:rStyle w:val="CommentReference"/>
@@ -6968,7 +6968,7 @@
           <w:sz w:val="24"/>
           <w:szCs w:val="24"/>
         </w:rPr>
-        <w:commentReference w:id="20"/>
+        <w:commentReference w:id="21"/>
       </w:r>
       <w:r>
         <w:rPr>
@@ -7290,7 +7290,7 @@
         </w:rPr>
         <w:t>.</w:t>
       </w:r>
-      <w:commentRangeStart w:id="21"/>
+      <w:commentRangeStart w:id="22"/>
       <w:r>
         <w:rPr>
           <w:rFonts w:ascii="Times New Roman" w:hAnsi="Times New Roman" w:cs="Times New Roman"/>
@@ -7333,7 +7333,7 @@
         </w:rPr>
         <w:fldChar w:fldCharType="end"/>
       </w:r>
-      <w:commentRangeEnd w:id="21"/>
+      <w:commentRangeEnd w:id="22"/>
       <w:r>
         <w:rPr>
           <w:rStyle w:val="CommentReference"/>
@@ -7341,7 +7341,7 @@
           <w:sz w:val="24"/>
           <w:szCs w:val="24"/>
         </w:rPr>
-        <w:commentReference w:id="21"/>
+        <w:commentReference w:id="22"/>
       </w:r>
       <w:r>
         <w:rPr>
@@ -7351,7 +7351,7 @@
         </w:rPr>
         <w:t xml:space="preserve"> Details for fitting SCMs here along with some alternative modeling strategies are found in the supporting information</w:t>
       </w:r>
-      <w:commentRangeStart w:id="22"/>
+      <w:commentRangeStart w:id="23"/>
       <w:r>
         <w:rPr>
           <w:rFonts w:ascii="Times New Roman" w:hAnsi="Times New Roman" w:cs="Times New Roman"/>
@@ -7360,7 +7360,7 @@
         </w:rPr>
         <w:t>.</w:t>
       </w:r>
-      <w:commentRangeEnd w:id="22"/>
+      <w:commentRangeEnd w:id="23"/>
       <w:r>
         <w:rPr>
           <w:rStyle w:val="CommentReference"/>
@@ -7368,7 +7368,7 @@
           <w:sz w:val="24"/>
           <w:szCs w:val="24"/>
         </w:rPr>
-        <w:commentReference w:id="22"/>
+        <w:commentReference w:id="23"/>
       </w:r>
     </w:p>
     <w:p>
@@ -7520,8 +7520,8 @@
         </w:rPr>
         <w:t xml:space="preserve"> </w:t>
       </w:r>
-      <w:commentRangeStart w:id="23"/>
       <w:commentRangeStart w:id="24"/>
+      <w:commentRangeStart w:id="25"/>
       <w:r>
         <w:rPr>
           <w:rFonts w:ascii="Times New Roman" w:hAnsi="Times New Roman" w:cs="Times New Roman"/>
@@ -7530,7 +7530,7 @@
         </w:rPr>
         <w:t>The</w:t>
       </w:r>
-      <w:commentRangeEnd w:id="23"/>
+      <w:commentRangeEnd w:id="24"/>
       <w:r>
         <w:rPr>
           <w:rStyle w:val="CommentReference"/>
@@ -7538,7 +7538,7 @@
           <w:sz w:val="24"/>
           <w:szCs w:val="24"/>
         </w:rPr>
-        <w:commentReference w:id="23"/>
+        <w:commentReference w:id="24"/>
       </w:r>
       <w:r>
         <w:rPr>
@@ -7556,12 +7556,12 @@
         </w:rPr>
         <w:t>all minerals are plotted in figure 1</w:t>
       </w:r>
-      <w:commentRangeEnd w:id="24"/>
+      <w:commentRangeEnd w:id="25"/>
       <w:r>
         <w:rPr>
           <w:rStyle w:val="CommentReference"/>
         </w:rPr>
-        <w:commentReference w:id="24"/>
+        <w:commentReference w:id="25"/>
       </w:r>
       <w:r>
         <w:rPr>
@@ -8124,7 +8124,7 @@
         </w:rPr>
         <w:t xml:space="preserve"> </w:t>
       </w:r>
-      <w:commentRangeStart w:id="25"/>
+      <w:commentRangeStart w:id="26"/>
       <w:r>
         <w:rPr>
           <w:rFonts w:ascii="Times New Roman" w:hAnsi="Times New Roman" w:cs="Times New Roman"/>
@@ -8183,7 +8183,7 @@
         </w:rPr>
         <w:t>oxides</w:t>
       </w:r>
-      <w:commentRangeEnd w:id="25"/>
+      <w:commentRangeEnd w:id="26"/>
       <w:r>
         <w:rPr>
           <w:rStyle w:val="CommentReference"/>
@@ -8191,7 +8191,7 @@
           <w:sz w:val="24"/>
           <w:szCs w:val="24"/>
         </w:rPr>
-        <w:commentReference w:id="25"/>
+        <w:commentReference w:id="26"/>
       </w:r>
       <w:r>
         <w:rPr>
@@ -8872,8 +8872,8 @@
         </w:rPr>
         <w:t xml:space="preserve"> </w:t>
       </w:r>
-      <w:commentRangeStart w:id="26"/>
       <w:commentRangeStart w:id="27"/>
+      <w:commentRangeStart w:id="28"/>
       <w:r>
         <w:rPr>
           <w:rFonts w:ascii="Times New Roman" w:hAnsi="Times New Roman" w:cs="Times New Roman"/>
@@ -8890,7 +8890,7 @@
         </w:rPr>
         <w:t xml:space="preserve">ne </w:t>
       </w:r>
-      <w:commentRangeEnd w:id="26"/>
+      <w:commentRangeEnd w:id="27"/>
       <w:r>
         <w:rPr>
           <w:rStyle w:val="CommentReference"/>
@@ -8898,9 +8898,9 @@
           <w:sz w:val="24"/>
           <w:szCs w:val="24"/>
         </w:rPr>
-        <w:commentReference w:id="26"/>
-      </w:r>
-      <w:commentRangeEnd w:id="27"/>
+        <w:commentReference w:id="27"/>
+      </w:r>
+      <w:commentRangeEnd w:id="28"/>
       <w:r>
         <w:rPr>
           <w:rStyle w:val="CommentReference"/>
@@ -8908,7 +8908,7 @@
           <w:sz w:val="24"/>
           <w:szCs w:val="24"/>
         </w:rPr>
-        <w:commentReference w:id="27"/>
+        <w:commentReference w:id="28"/>
       </w:r>
       <w:r>
         <w:rPr>
@@ -9393,7 +9393,7 @@
           <w:sz w:val="24"/>
           <w:szCs w:val="24"/>
         </w:rPr>
-        <w:commentReference w:id="28"/>
+        <w:commentReference w:id="29"/>
       </w:r>
       <w:r>
         <w:rPr>
@@ -10621,7 +10621,7 @@
         </w:rPr>
         <w:t>.</w:t>
       </w:r>
-      <w:commentRangeStart w:id="29"/>
+      <w:commentRangeStart w:id="30"/>
       <w:r>
         <w:rPr>
           <w:rFonts w:ascii="Times New Roman" w:hAnsi="Times New Roman" w:cs="Times New Roman"/>
@@ -10646,7 +10646,7 @@
         </w:rPr>
         <w:t>,</w:t>
       </w:r>
-      <w:commentRangeStart w:id="30"/>
+      <w:commentRangeStart w:id="31"/>
       <w:r>
         <w:rPr>
           <w:rFonts w:ascii="Times New Roman" w:hAnsi="Times New Roman" w:cs="Times New Roman"/>
@@ -10689,129 +10689,129 @@
         </w:rPr>
         <w:fldChar w:fldCharType="end"/>
       </w:r>
+      <w:commentRangeEnd w:id="31"/>
+      <w:r>
+        <w:rPr>
+          <w:rFonts w:ascii="Times New Roman" w:hAnsi="Times New Roman" w:cs="Times New Roman"/>
+          <w:sz w:val="24"/>
+          <w:szCs w:val="24"/>
+        </w:rPr>
+        <w:t xml:space="preserve"> </w:t>
+      </w:r>
+      <w:r>
+        <w:rPr>
+          <w:rStyle w:val="CommentReference"/>
+          <w:rFonts w:ascii="Times New Roman" w:hAnsi="Times New Roman" w:cs="Times New Roman"/>
+          <w:sz w:val="24"/>
+          <w:szCs w:val="24"/>
+        </w:rPr>
+        <w:commentReference w:id="31"/>
+      </w:r>
+      <w:r>
+        <w:rPr>
+          <w:rFonts w:ascii="Times New Roman" w:hAnsi="Times New Roman" w:cs="Times New Roman"/>
+          <w:sz w:val="24"/>
+          <w:szCs w:val="24"/>
+        </w:rPr>
+        <w:t>h</w:t>
+      </w:r>
+      <w:r>
+        <w:rPr>
+          <w:rFonts w:ascii="Times New Roman" w:hAnsi="Times New Roman" w:cs="Times New Roman"/>
+          <w:sz w:val="24"/>
+          <w:szCs w:val="24"/>
+        </w:rPr>
+        <w:t xml:space="preserve">owever, a more detailed investigation into the </w:t>
+      </w:r>
+      <w:r>
+        <w:rPr>
+          <w:rFonts w:ascii="Times New Roman" w:hAnsi="Times New Roman" w:cs="Times New Roman"/>
+          <w:sz w:val="24"/>
+          <w:szCs w:val="24"/>
+        </w:rPr>
+        <w:t>sorption mechanisms</w:t>
+      </w:r>
+      <w:r>
+        <w:rPr>
+          <w:rFonts w:ascii="Times New Roman" w:hAnsi="Times New Roman" w:cs="Times New Roman"/>
+          <w:sz w:val="24"/>
+          <w:szCs w:val="24"/>
+        </w:rPr>
+        <w:t xml:space="preserve"> at play in these clays</w:t>
+      </w:r>
+      <w:r>
+        <w:rPr>
+          <w:rFonts w:ascii="Times New Roman" w:hAnsi="Times New Roman" w:cs="Times New Roman"/>
+          <w:sz w:val="24"/>
+          <w:szCs w:val="24"/>
+        </w:rPr>
+        <w:t>, and the underlying clay features controlling</w:t>
+      </w:r>
+      <w:r>
+        <w:rPr>
+          <w:rFonts w:ascii="Times New Roman" w:hAnsi="Times New Roman" w:cs="Times New Roman"/>
+          <w:sz w:val="24"/>
+          <w:szCs w:val="24"/>
+        </w:rPr>
+        <w:t xml:space="preserve"> will </w:t>
+      </w:r>
+      <w:r>
+        <w:rPr>
+          <w:rFonts w:ascii="Times New Roman" w:hAnsi="Times New Roman" w:cs="Times New Roman"/>
+          <w:sz w:val="24"/>
+          <w:szCs w:val="24"/>
+        </w:rPr>
+        <w:t>be necessary to understand the key</w:t>
+      </w:r>
+      <w:r>
+        <w:rPr>
+          <w:rFonts w:ascii="Times New Roman" w:hAnsi="Times New Roman" w:cs="Times New Roman"/>
+          <w:sz w:val="24"/>
+          <w:szCs w:val="24"/>
+        </w:rPr>
+        <w:t xml:space="preserve"> factors </w:t>
+      </w:r>
+      <w:r>
+        <w:rPr>
+          <w:rFonts w:ascii="Times New Roman" w:hAnsi="Times New Roman" w:cs="Times New Roman"/>
+          <w:sz w:val="24"/>
+          <w:szCs w:val="24"/>
+        </w:rPr>
+        <w:t>controlling</w:t>
+      </w:r>
+      <w:r>
+        <w:rPr>
+          <w:rFonts w:ascii="Times New Roman" w:hAnsi="Times New Roman" w:cs="Times New Roman"/>
+          <w:sz w:val="24"/>
+          <w:szCs w:val="24"/>
+        </w:rPr>
+        <w:t xml:space="preserve"> </w:t>
+      </w:r>
+      <w:r>
+        <w:rPr>
+          <w:rFonts w:ascii="Times New Roman" w:hAnsi="Times New Roman" w:cs="Times New Roman"/>
+          <w:sz w:val="24"/>
+          <w:szCs w:val="24"/>
+        </w:rPr>
+        <w:t>Ra</w:t>
+      </w:r>
+      <w:r>
+        <w:rPr>
+          <w:rFonts w:ascii="Times New Roman" w:hAnsi="Times New Roman" w:cs="Times New Roman"/>
+          <w:sz w:val="24"/>
+          <w:szCs w:val="24"/>
+        </w:rPr>
+        <w:t xml:space="preserve"> sorption.</w:t>
+      </w:r>
       <w:commentRangeEnd w:id="30"/>
       <w:r>
         <w:rPr>
-          <w:rFonts w:ascii="Times New Roman" w:hAnsi="Times New Roman" w:cs="Times New Roman"/>
-          <w:sz w:val="24"/>
-          <w:szCs w:val="24"/>
-        </w:rPr>
-        <w:t xml:space="preserve"> </w:t>
-      </w:r>
-      <w:r>
-        <w:rPr>
           <w:rStyle w:val="CommentReference"/>
           <w:rFonts w:ascii="Times New Roman" w:hAnsi="Times New Roman" w:cs="Times New Roman"/>
           <w:sz w:val="24"/>
           <w:szCs w:val="24"/>
         </w:rPr>
         <w:commentReference w:id="30"/>
-      </w:r>
-      <w:r>
-        <w:rPr>
-          <w:rFonts w:ascii="Times New Roman" w:hAnsi="Times New Roman" w:cs="Times New Roman"/>
-          <w:sz w:val="24"/>
-          <w:szCs w:val="24"/>
-        </w:rPr>
-        <w:t>h</w:t>
-      </w:r>
-      <w:r>
-        <w:rPr>
-          <w:rFonts w:ascii="Times New Roman" w:hAnsi="Times New Roman" w:cs="Times New Roman"/>
-          <w:sz w:val="24"/>
-          <w:szCs w:val="24"/>
-        </w:rPr>
-        <w:t xml:space="preserve">owever, a more detailed investigation into the </w:t>
-      </w:r>
-      <w:r>
-        <w:rPr>
-          <w:rFonts w:ascii="Times New Roman" w:hAnsi="Times New Roman" w:cs="Times New Roman"/>
-          <w:sz w:val="24"/>
-          <w:szCs w:val="24"/>
-        </w:rPr>
-        <w:t>sorption mechanisms</w:t>
-      </w:r>
-      <w:r>
-        <w:rPr>
-          <w:rFonts w:ascii="Times New Roman" w:hAnsi="Times New Roman" w:cs="Times New Roman"/>
-          <w:sz w:val="24"/>
-          <w:szCs w:val="24"/>
-        </w:rPr>
-        <w:t xml:space="preserve"> at play in these clays</w:t>
-      </w:r>
-      <w:r>
-        <w:rPr>
-          <w:rFonts w:ascii="Times New Roman" w:hAnsi="Times New Roman" w:cs="Times New Roman"/>
-          <w:sz w:val="24"/>
-          <w:szCs w:val="24"/>
-        </w:rPr>
-        <w:t>, and the underlying clay features controlling</w:t>
-      </w:r>
-      <w:r>
-        <w:rPr>
-          <w:rFonts w:ascii="Times New Roman" w:hAnsi="Times New Roman" w:cs="Times New Roman"/>
-          <w:sz w:val="24"/>
-          <w:szCs w:val="24"/>
-        </w:rPr>
-        <w:t xml:space="preserve"> will </w:t>
-      </w:r>
-      <w:r>
-        <w:rPr>
-          <w:rFonts w:ascii="Times New Roman" w:hAnsi="Times New Roman" w:cs="Times New Roman"/>
-          <w:sz w:val="24"/>
-          <w:szCs w:val="24"/>
-        </w:rPr>
-        <w:t>be necessary to understand the key</w:t>
-      </w:r>
-      <w:r>
-        <w:rPr>
-          <w:rFonts w:ascii="Times New Roman" w:hAnsi="Times New Roman" w:cs="Times New Roman"/>
-          <w:sz w:val="24"/>
-          <w:szCs w:val="24"/>
-        </w:rPr>
-        <w:t xml:space="preserve"> factors </w:t>
-      </w:r>
-      <w:r>
-        <w:rPr>
-          <w:rFonts w:ascii="Times New Roman" w:hAnsi="Times New Roman" w:cs="Times New Roman"/>
-          <w:sz w:val="24"/>
-          <w:szCs w:val="24"/>
-        </w:rPr>
-        <w:t>controlling</w:t>
-      </w:r>
-      <w:r>
-        <w:rPr>
-          <w:rFonts w:ascii="Times New Roman" w:hAnsi="Times New Roman" w:cs="Times New Roman"/>
-          <w:sz w:val="24"/>
-          <w:szCs w:val="24"/>
-        </w:rPr>
-        <w:t xml:space="preserve"> </w:t>
-      </w:r>
-      <w:r>
-        <w:rPr>
-          <w:rFonts w:ascii="Times New Roman" w:hAnsi="Times New Roman" w:cs="Times New Roman"/>
-          <w:sz w:val="24"/>
-          <w:szCs w:val="24"/>
-        </w:rPr>
-        <w:t>Ra</w:t>
-      </w:r>
-      <w:r>
-        <w:rPr>
-          <w:rFonts w:ascii="Times New Roman" w:hAnsi="Times New Roman" w:cs="Times New Roman"/>
-          <w:sz w:val="24"/>
-          <w:szCs w:val="24"/>
-        </w:rPr>
-        <w:t xml:space="preserve"> sorption.</w:t>
-      </w:r>
-      <w:commentRangeEnd w:id="29"/>
-      <w:r>
-        <w:rPr>
-          <w:rStyle w:val="CommentReference"/>
-          <w:rFonts w:ascii="Times New Roman" w:hAnsi="Times New Roman" w:cs="Times New Roman"/>
-          <w:sz w:val="24"/>
-          <w:szCs w:val="24"/>
-        </w:rPr>
-        <w:commentReference w:id="29"/>
       </w:r>
     </w:p>
     <w:p>
@@ -13206,7 +13206,7 @@
         </w:rPr>
         <w:t xml:space="preserve"> </w:t>
       </w:r>
-      <w:commentRangeStart w:id="31"/>
+      <w:commentRangeStart w:id="32"/>
       <w:r>
         <w:rPr>
           <w:rFonts w:ascii="Times New Roman" w:hAnsi="Times New Roman" w:cs="Times New Roman"/>
@@ -13369,12 +13369,12 @@
         </w:rPr>
         <w:fldChar w:fldCharType="end"/>
       </w:r>
-      <w:commentRangeEnd w:id="31"/>
+      <w:commentRangeEnd w:id="32"/>
       <w:r>
         <w:rPr>
           <w:rStyle w:val="CommentReference"/>
         </w:rPr>
-        <w:commentReference w:id="31"/>
+        <w:commentReference w:id="32"/>
       </w:r>
       <w:r>
         <w:rPr>
@@ -13383,7 +13383,7 @@
           <w:sz w:val="24"/>
           <w:szCs w:val="24"/>
         </w:rPr>
-        <w:commentReference w:id="32"/>
+        <w:commentReference w:id="33"/>
       </w:r>
       <w:r>
         <w:rPr>
@@ -14090,7 +14090,7 @@
           <w:szCs w:val="24"/>
         </w:rPr>
       </w:pPr>
-      <w:commentRangeStart w:id="33"/>
+      <w:commentRangeStart w:id="34"/>
       <w:r>
         <w:rPr>
           <w:rFonts w:ascii="Times New Roman" w:hAnsi="Times New Roman" w:cs="Times New Roman"/>
@@ -14120,12 +14120,12 @@
         </w:rPr>
         <w:t xml:space="preserve"> settings</w:t>
       </w:r>
-      <w:commentRangeEnd w:id="33"/>
+      <w:commentRangeEnd w:id="34"/>
       <w:r>
         <w:rPr>
           <w:rStyle w:val="CommentReference"/>
         </w:rPr>
-        <w:commentReference w:id="33"/>
+        <w:commentReference w:id="34"/>
       </w:r>
     </w:p>
     <w:p>
@@ -14405,7 +14405,7 @@
           <w:szCs w:val="24"/>
         </w:rPr>
       </w:pPr>
-      <w:commentRangeStart w:id="34"/>
+      <w:commentRangeStart w:id="35"/>
       <w:r>
         <w:rPr>
           <w:rFonts w:ascii="Times New Roman" w:hAnsi="Times New Roman" w:cs="Times New Roman"/>
@@ -15079,7 +15079,7 @@
         </w:rPr>
         <w:t>.</w:t>
       </w:r>
-      <w:commentRangeEnd w:id="34"/>
+      <w:commentRangeEnd w:id="35"/>
       <w:r>
         <w:rPr>
           <w:rStyle w:val="CommentReference"/>
@@ -15087,7 +15087,7 @@
           <w:sz w:val="24"/>
           <w:szCs w:val="24"/>
         </w:rPr>
-        <w:commentReference w:id="34"/>
+        <w:commentReference w:id="35"/>
       </w:r>
     </w:p>
     <w:p>
@@ -20476,21 +20476,21 @@
                 <w:rFonts w:ascii="Times New Roman" w:hAnsi="Times New Roman" w:cs="Times New Roman"/>
               </w:rPr>
             </w:pPr>
-            <w:commentRangeStart w:id="35"/>
+            <w:commentRangeStart w:id="36"/>
             <w:r>
               <w:rPr>
                 <w:rFonts w:ascii="Times New Roman" w:hAnsi="Times New Roman" w:cs="Times New Roman"/>
               </w:rPr>
               <w:t>Source</w:t>
             </w:r>
-            <w:commentRangeEnd w:id="35"/>
+            <w:commentRangeEnd w:id="36"/>
             <w:r>
               <w:rPr>
                 <w:rStyle w:val="CommentReference"/>
                 <w:b w:val="0"/>
                 <w:bCs w:val="0"/>
               </w:rPr>
-              <w:commentReference w:id="35"/>
+              <w:commentReference w:id="36"/>
             </w:r>
           </w:p>
         </w:tc>
@@ -24579,7 +24579,7 @@
       </w:r>
     </w:p>
   </w:comment>
-  <w:comment w:id="13" w:author="Michael Chen" w:date="2017-02-07T16:07:00Z" w:initials="MC">
+  <w:comment w:id="14" w:author="Michael Chen" w:date="2017-02-07T16:07:00Z" w:initials="MC">
     <w:p>
       <w:pPr>
         <w:pStyle w:val="CommentText"/>
@@ -24595,7 +24595,7 @@
       </w:r>
     </w:p>
   </w:comment>
-  <w:comment w:id="14" w:author="Michael Chen" w:date="2017-02-09T15:45:00Z" w:initials="MC">
+  <w:comment w:id="15" w:author="Michael Chen" w:date="2017-02-09T15:45:00Z" w:initials="MC">
     <w:p>
       <w:pPr>
         <w:pStyle w:val="CommentText"/>
@@ -24611,7 +24611,7 @@
       </w:r>
     </w:p>
   </w:comment>
-  <w:comment w:id="12" w:author="Michael Chen" w:date="2017-02-16T12:16:00Z" w:initials="MC">
+  <w:comment w:id="13" w:author="Michael Chen" w:date="2017-02-16T12:16:00Z" w:initials="MC">
     <w:p>
       <w:pPr>
         <w:pStyle w:val="CommentText"/>
@@ -24630,7 +24630,7 @@
       </w:r>
     </w:p>
   </w:comment>
-  <w:comment w:id="15" w:author="Microsoft Office User" w:date="2016-08-30T12:15:00Z" w:initials="Office">
+  <w:comment w:id="16" w:author="Microsoft Office User" w:date="2016-08-30T12:15:00Z" w:initials="Office">
     <w:p>
       <w:pPr>
         <w:pStyle w:val="CommentText"/>
@@ -24646,7 +24646,7 @@
       </w:r>
     </w:p>
   </w:comment>
-  <w:comment w:id="16" w:author="Michael Chen" w:date="2016-09-27T15:44:00Z" w:initials="MC">
+  <w:comment w:id="17" w:author="Michael Chen" w:date="2016-09-27T15:44:00Z" w:initials="MC">
     <w:p>
       <w:pPr>
         <w:pStyle w:val="CommentText"/>
@@ -24675,7 +24675,7 @@
       </w:r>
     </w:p>
   </w:comment>
-  <w:comment w:id="17" w:author="Microsoft Office User" w:date="2016-08-30T12:28:00Z" w:initials="Office">
+  <w:comment w:id="18" w:author="Microsoft Office User" w:date="2016-08-30T12:28:00Z" w:initials="Office">
     <w:p>
       <w:pPr>
         <w:pStyle w:val="CommentText"/>
@@ -24699,7 +24699,7 @@
       </w:r>
     </w:p>
   </w:comment>
-  <w:comment w:id="18" w:author="Michael Chen" w:date="2016-11-01T14:25:00Z" w:initials="MC">
+  <w:comment w:id="19" w:author="Michael Chen" w:date="2016-11-01T14:25:00Z" w:initials="MC">
     <w:p>
       <w:pPr>
         <w:pStyle w:val="CommentText"/>
@@ -24715,7 +24715,7 @@
       </w:r>
     </w:p>
   </w:comment>
-  <w:comment w:id="19" w:author="Microsoft Office User" w:date="2017-02-05T00:05:00Z" w:initials="Office">
+  <w:comment w:id="20" w:author="Microsoft Office User" w:date="2017-02-05T00:05:00Z" w:initials="Office">
     <w:p>
       <w:pPr>
         <w:pStyle w:val="CommentText"/>
@@ -24731,7 +24731,7 @@
       </w:r>
     </w:p>
   </w:comment>
-  <w:comment w:id="20" w:author="Microsoft Office User" w:date="2016-08-30T12:41:00Z" w:initials="Office">
+  <w:comment w:id="21" w:author="Microsoft Office User" w:date="2016-08-30T12:41:00Z" w:initials="Office">
     <w:p>
       <w:pPr>
         <w:pStyle w:val="CommentText"/>
@@ -24747,7 +24747,7 @@
       </w:r>
     </w:p>
   </w:comment>
-  <w:comment w:id="21" w:author="Michael Chen" w:date="2017-02-07T17:02:00Z" w:initials="MC">
+  <w:comment w:id="22" w:author="Michael Chen" w:date="2017-02-07T17:02:00Z" w:initials="MC">
     <w:p>
       <w:pPr>
         <w:pStyle w:val="CommentText"/>
@@ -24771,7 +24771,7 @@
       </w:r>
     </w:p>
   </w:comment>
-  <w:comment w:id="22" w:author="Michael Chen" w:date="2017-02-07T17:04:00Z" w:initials="MC">
+  <w:comment w:id="23" w:author="Michael Chen" w:date="2017-02-07T17:04:00Z" w:initials="MC">
     <w:p>
       <w:pPr>
         <w:pStyle w:val="CommentText"/>
@@ -24787,7 +24787,7 @@
       </w:r>
     </w:p>
   </w:comment>
-  <w:comment w:id="23" w:author="Microsoft Office User" w:date="2016-10-17T11:01:00Z" w:initials="Office">
+  <w:comment w:id="24" w:author="Microsoft Office User" w:date="2016-10-17T11:01:00Z" w:initials="Office">
     <w:p>
       <w:pPr>
         <w:pStyle w:val="CommentText"/>
@@ -24816,7 +24816,7 @@
       </w:r>
     </w:p>
   </w:comment>
-  <w:comment w:id="24" w:author="Michael Chen" w:date="2017-02-16T14:59:00Z" w:initials="MC">
+  <w:comment w:id="25" w:author="Michael Chen" w:date="2017-02-16T14:59:00Z" w:initials="MC">
     <w:p>
       <w:pPr>
         <w:pStyle w:val="CommentText"/>
@@ -24832,7 +24832,7 @@
       </w:r>
     </w:p>
   </w:comment>
-  <w:comment w:id="25" w:author="Microsoft Office User" w:date="2016-10-15T17:16:00Z" w:initials="Office">
+  <w:comment w:id="26" w:author="Microsoft Office User" w:date="2016-10-15T17:16:00Z" w:initials="Office">
     <w:p>
       <w:pPr>
         <w:pStyle w:val="CommentText"/>
@@ -24856,7 +24856,7 @@
       </w:r>
     </w:p>
   </w:comment>
-  <w:comment w:id="26" w:author="Microsoft Office User" w:date="2016-08-30T13:03:00Z" w:initials="Office">
+  <w:comment w:id="27" w:author="Microsoft Office User" w:date="2016-08-30T13:03:00Z" w:initials="Office">
     <w:p>
       <w:pPr>
         <w:pStyle w:val="CommentText"/>
@@ -24872,7 +24872,7 @@
       </w:r>
     </w:p>
   </w:comment>
-  <w:comment w:id="27" w:author="Microsoft Office User" w:date="2016-10-15T17:32:00Z" w:initials="Office">
+  <w:comment w:id="28" w:author="Microsoft Office User" w:date="2016-10-15T17:32:00Z" w:initials="Office">
     <w:p>
       <w:pPr>
         <w:pStyle w:val="CommentText"/>
@@ -24888,7 +24888,7 @@
       </w:r>
     </w:p>
   </w:comment>
-  <w:comment w:id="28" w:author="Microsoft Office User" w:date="2017-02-05T00:22:00Z" w:initials="Office">
+  <w:comment w:id="29" w:author="Microsoft Office User" w:date="2017-02-05T00:22:00Z" w:initials="Office">
     <w:p>
       <w:pPr>
         <w:pStyle w:val="CommentText"/>
@@ -24904,7 +24904,7 @@
       </w:r>
     </w:p>
   </w:comment>
-  <w:comment w:id="30" w:author="Michael Chen" w:date="2017-02-07T17:07:00Z" w:initials="MC">
+  <w:comment w:id="31" w:author="Michael Chen" w:date="2017-02-07T17:07:00Z" w:initials="MC">
     <w:p>
       <w:pPr>
         <w:pStyle w:val="CommentText"/>
@@ -24920,7 +24920,7 @@
       </w:r>
     </w:p>
   </w:comment>
-  <w:comment w:id="29" w:author="Michael Chen" w:date="2016-10-25T18:14:00Z" w:initials="MC">
+  <w:comment w:id="30" w:author="Michael Chen" w:date="2016-10-25T18:14:00Z" w:initials="MC">
     <w:p>
       <w:pPr>
         <w:pStyle w:val="CommentText"/>
@@ -24936,7 +24936,7 @@
       </w:r>
     </w:p>
   </w:comment>
-  <w:comment w:id="31" w:author="Michael Chen" w:date="2017-02-09T16:10:00Z" w:initials="MC">
+  <w:comment w:id="32" w:author="Michael Chen" w:date="2017-02-09T16:10:00Z" w:initials="MC">
     <w:p>
       <w:pPr>
         <w:pStyle w:val="CommentText"/>
@@ -24952,7 +24952,7 @@
       </w:r>
     </w:p>
   </w:comment>
-  <w:comment w:id="32" w:author="Microsoft Office User" w:date="2016-10-17T13:23:00Z" w:initials="Office">
+  <w:comment w:id="33" w:author="Microsoft Office User" w:date="2016-10-17T13:23:00Z" w:initials="Office">
     <w:p>
       <w:pPr>
         <w:pStyle w:val="CommentText"/>
@@ -24968,7 +24968,7 @@
       </w:r>
     </w:p>
   </w:comment>
-  <w:comment w:id="33" w:author="Michael Chen" w:date="2017-02-16T15:37:00Z" w:initials="MC">
+  <w:comment w:id="34" w:author="Michael Chen" w:date="2017-02-16T15:37:00Z" w:initials="MC">
     <w:p>
       <w:pPr>
         <w:pStyle w:val="CommentText"/>
@@ -24984,7 +24984,7 @@
       </w:r>
     </w:p>
   </w:comment>
-  <w:comment w:id="34" w:author="Microsoft Office User" w:date="2016-10-17T15:36:00Z" w:initials="Office">
+  <w:comment w:id="35" w:author="Microsoft Office User" w:date="2016-10-17T15:36:00Z" w:initials="Office">
     <w:p>
       <w:pPr>
         <w:pStyle w:val="CommentText"/>
@@ -25000,7 +25000,7 @@
       </w:r>
     </w:p>
   </w:comment>
-  <w:comment w:id="35" w:author="Michael Chen" w:date="2017-02-16T16:07:00Z" w:initials="MC">
+  <w:comment w:id="36" w:author="Michael Chen" w:date="2017-02-16T16:07:00Z" w:initials="MC">
     <w:p>
       <w:pPr>
         <w:pStyle w:val="CommentText"/>
@@ -25012,13 +25012,8 @@
         <w:annotationRef/>
       </w:r>
       <w:r>
-        <w:t xml:space="preserve">Should consider making this column footnotes in the </w:t>
-      </w:r>
-      <w:r>
-        <w:t>table.</w:t>
-      </w:r>
-      <w:bookmarkStart w:id="36" w:name="_GoBack"/>
-      <w:bookmarkEnd w:id="36"/>
+        <w:t>Should consider making this column footnotes in the table.</w:t>
+      </w:r>
     </w:p>
   </w:comment>
   <w:comment w:id="37" w:author="Michael Chen" w:date="2017-02-09T12:29:00Z" w:initials="MC">
@@ -25200,7 +25195,7 @@
           <w:rPr>
             <w:noProof/>
           </w:rPr>
-          <w:t>18</w:t>
+          <w:t>21</w:t>
         </w:r>
         <w:r>
           <w:rPr>
@@ -26987,7 +26982,7 @@
 </file>
 
 <file path=customXml/itemProps1.xml><?xml version="1.0" encoding="utf-8"?>
-<ds:datastoreItem xmlns:ds="http://schemas.openxmlformats.org/officeDocument/2006/customXml" ds:itemID="{6DA00423-E8A6-412E-96DA-2169652CF41C}">
+<ds:datastoreItem xmlns:ds="http://schemas.openxmlformats.org/officeDocument/2006/customXml" ds:itemID="{4F0FD1E2-4869-4C7D-BA5F-6B54F2721348}">
   <ds:schemaRefs>
     <ds:schemaRef ds:uri="http://schemas.openxmlformats.org/officeDocument/2006/bibliography"/>
   </ds:schemaRefs>

</xml_diff>

<commit_message>
Added figures based on surface area normalization, new script to do SA caclulations quickly, and finished the MITEI presentation.
</commit_message>
<xml_diff>
--- a/Manuscript/Radium Sorption Manuscript D-4.docx
+++ b/Manuscript/Radium Sorption Manuscript D-4.docx
@@ -6090,7 +6090,15 @@
           <w:sz w:val="24"/>
           <w:szCs w:val="24"/>
         </w:rPr>
-        <w:t xml:space="preserve"> A </w:t>
+        <w:t xml:space="preserve"> a</w:t>
+      </w:r>
+      <w:r>
+        <w:rPr>
+          <w:rFonts w:ascii="Times New Roman" w:hAnsi="Times New Roman" w:cs="Times New Roman"/>
+          <w:sz w:val="24"/>
+          <w:szCs w:val="24"/>
+        </w:rPr>
+        <w:t xml:space="preserve"> </w:t>
       </w:r>
       <w:proofErr w:type="spellStart"/>
       <w:r>
@@ -6195,15 +6203,7 @@
           <w:sz w:val="24"/>
           <w:szCs w:val="24"/>
         </w:rPr>
-        <w:t>t</w:t>
-      </w:r>
-      <w:r>
-        <w:rPr>
-          <w:rFonts w:ascii="Times New Roman" w:hAnsi="Times New Roman" w:cs="Times New Roman"/>
-          <w:sz w:val="24"/>
-          <w:szCs w:val="24"/>
-        </w:rPr>
-        <w:t>able 1</w:t>
+        <w:t>table S1</w:t>
       </w:r>
       <w:r>
         <w:rPr>
@@ -6219,15 +6219,63 @@
           <w:sz w:val="24"/>
           <w:szCs w:val="24"/>
         </w:rPr>
-        <w:t xml:space="preserve">, </w:t>
-      </w:r>
-      <w:r>
-        <w:rPr>
-          <w:rFonts w:ascii="Times New Roman" w:hAnsi="Times New Roman" w:cs="Times New Roman"/>
-          <w:sz w:val="24"/>
-          <w:szCs w:val="24"/>
-        </w:rPr>
-        <w:t xml:space="preserve">is used to compare the extent of Ra adsorption between treatments. </w:t>
+        <w:t>,</w:t>
+      </w:r>
+      <w:r>
+        <w:rPr>
+          <w:rFonts w:ascii="Times New Roman" w:hAnsi="Times New Roman" w:cs="Times New Roman"/>
+          <w:sz w:val="24"/>
+          <w:szCs w:val="24"/>
+        </w:rPr>
+        <w:t xml:space="preserve"> and </w:t>
+      </w:r>
+      <w:r>
+        <w:rPr>
+          <w:rFonts w:ascii="Times New Roman" w:hAnsi="Times New Roman" w:cs="Times New Roman"/>
+          <w:sz w:val="24"/>
+          <w:szCs w:val="24"/>
+        </w:rPr>
+        <w:t>plots of mineral sorption normalized by surface area (figure S1)</w:t>
+      </w:r>
+      <w:r>
+        <w:rPr>
+          <w:rFonts w:ascii="Times New Roman" w:hAnsi="Times New Roman" w:cs="Times New Roman"/>
+          <w:sz w:val="24"/>
+          <w:szCs w:val="24"/>
+        </w:rPr>
+        <w:t xml:space="preserve"> </w:t>
+      </w:r>
+      <w:r>
+        <w:rPr>
+          <w:rFonts w:ascii="Times New Roman" w:hAnsi="Times New Roman" w:cs="Times New Roman"/>
+          <w:sz w:val="24"/>
+          <w:szCs w:val="24"/>
+        </w:rPr>
+        <w:t>are</w:t>
+      </w:r>
+      <w:r>
+        <w:rPr>
+          <w:rFonts w:ascii="Times New Roman" w:hAnsi="Times New Roman" w:cs="Times New Roman"/>
+          <w:sz w:val="24"/>
+          <w:szCs w:val="24"/>
+        </w:rPr>
+        <w:t xml:space="preserve"> used to compare the extent of Ra adsorption between treatments</w:t>
+      </w:r>
+      <w:r>
+        <w:rPr>
+          <w:rFonts w:ascii="Times New Roman" w:hAnsi="Times New Roman" w:cs="Times New Roman"/>
+          <w:sz w:val="24"/>
+          <w:szCs w:val="24"/>
+        </w:rPr>
+        <w:t xml:space="preserve"> (Figure S1)</w:t>
+      </w:r>
+      <w:r>
+        <w:rPr>
+          <w:rFonts w:ascii="Times New Roman" w:hAnsi="Times New Roman" w:cs="Times New Roman"/>
+          <w:sz w:val="24"/>
+          <w:szCs w:val="24"/>
+        </w:rPr>
+        <w:t xml:space="preserve">. </w:t>
       </w:r>
       <w:r>
         <w:rPr>
@@ -6324,7 +6372,84 @@
           <w:sz w:val="24"/>
           <w:szCs w:val="24"/>
         </w:rPr>
-        <w:t xml:space="preserve">. </w:t>
+        <w:t>.</w:t>
+      </w:r>
+      <w:r>
+        <w:rPr>
+          <w:rFonts w:ascii="Times New Roman" w:hAnsi="Times New Roman" w:cs="Times New Roman"/>
+          <w:sz w:val="24"/>
+          <w:szCs w:val="24"/>
+        </w:rPr>
+        <w:t xml:space="preserve"> Further discussion of the effects of surface area and comparisons between these minerals</w:t>
+      </w:r>
+      <w:r>
+        <w:rPr>
+          <w:rFonts w:ascii="Times New Roman" w:hAnsi="Times New Roman" w:cs="Times New Roman"/>
+          <w:sz w:val="24"/>
+          <w:szCs w:val="24"/>
+        </w:rPr>
+        <w:t xml:space="preserve"> based on surface area</w:t>
+      </w:r>
+      <w:r>
+        <w:rPr>
+          <w:rFonts w:ascii="Times New Roman" w:hAnsi="Times New Roman" w:cs="Times New Roman"/>
+          <w:sz w:val="24"/>
+          <w:szCs w:val="24"/>
+        </w:rPr>
+        <w:t xml:space="preserve"> is in the supporting information, as </w:t>
+      </w:r>
+      <w:proofErr w:type="spellStart"/>
+      <w:proofErr w:type="gramStart"/>
+      <w:r>
+        <w:rPr>
+          <w:rFonts w:ascii="Times New Roman" w:hAnsi="Times New Roman" w:cs="Times New Roman"/>
+          <w:sz w:val="24"/>
+          <w:szCs w:val="24"/>
+        </w:rPr>
+        <w:t>K</w:t>
+      </w:r>
+      <w:r>
+        <w:rPr>
+          <w:rFonts w:ascii="Times New Roman" w:hAnsi="Times New Roman" w:cs="Times New Roman"/>
+          <w:sz w:val="24"/>
+          <w:szCs w:val="24"/>
+          <w:vertAlign w:val="subscript"/>
+        </w:rPr>
+        <w:t>d</w:t>
+      </w:r>
+      <w:proofErr w:type="spellEnd"/>
+      <w:proofErr w:type="gramEnd"/>
+      <w:r>
+        <w:rPr>
+          <w:rFonts w:ascii="Times New Roman" w:hAnsi="Times New Roman" w:cs="Times New Roman"/>
+          <w:sz w:val="24"/>
+          <w:szCs w:val="24"/>
+        </w:rPr>
+        <w:t xml:space="preserve"> is a more commonly reported </w:t>
+      </w:r>
+      <w:r>
+        <w:rPr>
+          <w:rFonts w:ascii="Times New Roman" w:hAnsi="Times New Roman" w:cs="Times New Roman"/>
+          <w:sz w:val="24"/>
+          <w:szCs w:val="24"/>
+        </w:rPr>
+        <w:t xml:space="preserve">and used </w:t>
+      </w:r>
+      <w:r>
+        <w:rPr>
+          <w:rFonts w:ascii="Times New Roman" w:hAnsi="Times New Roman" w:cs="Times New Roman"/>
+          <w:sz w:val="24"/>
+          <w:szCs w:val="24"/>
+        </w:rPr>
+        <w:t>parameter.</w:t>
+      </w:r>
+      <w:r>
+        <w:rPr>
+          <w:rFonts w:ascii="Times New Roman" w:hAnsi="Times New Roman" w:cs="Times New Roman"/>
+          <w:sz w:val="24"/>
+          <w:szCs w:val="24"/>
+        </w:rPr>
+        <w:t xml:space="preserve"> </w:t>
       </w:r>
       <w:r>
         <w:rPr>
@@ -7675,16 +7800,15 @@
           <w:sz w:val="24"/>
           <w:szCs w:val="24"/>
         </w:rPr>
-        <w:t xml:space="preserve">, </w:t>
-      </w:r>
-      <w:proofErr w:type="spellStart"/>
-      <w:r>
-        <w:rPr>
-          <w:rFonts w:ascii="Times New Roman" w:hAnsi="Times New Roman" w:cs="Times New Roman"/>
-          <w:sz w:val="24"/>
-          <w:szCs w:val="24"/>
-        </w:rPr>
-        <w:t>K</w:t>
+        <w:t>s</w:t>
+      </w:r>
+      <w:r>
+        <w:rPr>
+          <w:rFonts w:ascii="Times New Roman" w:hAnsi="Times New Roman" w:cs="Times New Roman"/>
+          <w:sz w:val="24"/>
+          <w:szCs w:val="24"/>
+        </w:rPr>
+        <w:t>, K</w:t>
       </w:r>
       <w:r>
         <w:rPr>
@@ -7693,9 +7817,8 @@
           <w:szCs w:val="24"/>
           <w:vertAlign w:val="subscript"/>
         </w:rPr>
-        <w:t>d</w:t>
-      </w:r>
-      <w:proofErr w:type="spellEnd"/>
+        <w:t>SA</w:t>
+      </w:r>
       <w:r>
         <w:rPr>
           <w:rFonts w:ascii="Times New Roman" w:hAnsi="Times New Roman" w:cs="Times New Roman"/>
@@ -7710,7 +7833,16 @@
           <w:sz w:val="24"/>
           <w:szCs w:val="24"/>
         </w:rPr>
-        <w:t xml:space="preserve"> are similar in some cases</w:t>
+        <w:t xml:space="preserve"> are </w:t>
+      </w:r>
+      <w:r>
+        <w:rPr>
+          <w:rFonts w:ascii="Times New Roman" w:hAnsi="Times New Roman" w:cs="Times New Roman"/>
+          <w:sz w:val="24"/>
+          <w:szCs w:val="24"/>
+        </w:rPr>
+        <w:lastRenderedPageBreak/>
+        <w:t>similar in some cases</w:t>
       </w:r>
       <w:r>
         <w:rPr>
@@ -7808,6 +7940,48 @@
           <w:sz w:val="24"/>
           <w:szCs w:val="24"/>
         </w:rPr>
+        <w:fldChar w:fldCharType="begin" w:fldLock="1"/>
+      </w:r>
+      <w:r>
+        <w:rPr>
+          <w:rFonts w:ascii="Times New Roman" w:hAnsi="Times New Roman" w:cs="Times New Roman"/>
+          <w:sz w:val="24"/>
+          <w:szCs w:val="24"/>
+        </w:rPr>
+        <w:instrText>ADDIN CSL_CITATION { "citationItems" : [ { "id" : "ITEM-1", "itemData" : { "DOI" : "10.1016/j.marchem.2013.01.008", "ISSN" : "03044203", "author" : [ { "dropping-particle" : "", "family" : "Beck", "given" : "Aaron J.", "non-dropping-particle" : "", "parse-names" : false, "suffix" : "" }, { "dropping-particle" : "", "family" : "Cochran", "given" : "Michele a.", "non-dropping-particle" : "", "parse-names" : false, "suffix" : "" } ], "container-title" : "Marine Chemistry", "id" : "ITEM-1", "issued" : { "date-parts" : [ [ "2013", "10" ] ] }, "page" : "38-48", "publisher" : "Elsevier B.V.", "title" : "Controls on solid-solution partitioning of radium in saturated marine sands", "type" : "article-journal", "volume" : "156" }, "uris" : [ "http://www.mendeley.com/documents/?uuid=433c5ed5-fe4f-49b1-8e02-0514d092d5f5" ] } ], "mendeley" : { "formattedCitation" : "&lt;sup&gt;17&lt;/sup&gt;", "plainTextFormattedCitation" : "17", "previouslyFormattedCitation" : "&lt;sup&gt;17&lt;/sup&gt;" }, "properties" : { "noteIndex" : 0 }, "schema" : "https://github.com/citation-style-language/schema/raw/master/csl-citation.json" }</w:instrText>
+      </w:r>
+      <w:r>
+        <w:rPr>
+          <w:rFonts w:ascii="Times New Roman" w:hAnsi="Times New Roman" w:cs="Times New Roman"/>
+          <w:sz w:val="24"/>
+          <w:szCs w:val="24"/>
+        </w:rPr>
+        <w:fldChar w:fldCharType="separate"/>
+      </w:r>
+      <w:r>
+        <w:rPr>
+          <w:rFonts w:ascii="Times New Roman" w:hAnsi="Times New Roman" w:cs="Times New Roman"/>
+          <w:noProof/>
+          <w:sz w:val="24"/>
+          <w:szCs w:val="24"/>
+          <w:vertAlign w:val="superscript"/>
+        </w:rPr>
+        <w:t>17</w:t>
+      </w:r>
+      <w:r>
+        <w:rPr>
+          <w:rFonts w:ascii="Times New Roman" w:hAnsi="Times New Roman" w:cs="Times New Roman"/>
+          <w:sz w:val="24"/>
+          <w:szCs w:val="24"/>
+        </w:rPr>
+        <w:fldChar w:fldCharType="end"/>
+      </w:r>
+      <w:r>
+        <w:rPr>
+          <w:rFonts w:ascii="Times New Roman" w:hAnsi="Times New Roman" w:cs="Times New Roman"/>
+          <w:sz w:val="24"/>
+          <w:szCs w:val="24"/>
+        </w:rPr>
         <w:t>.</w:t>
       </w:r>
       <w:r>
@@ -7816,6 +7990,54 @@
           <w:sz w:val="24"/>
           <w:szCs w:val="24"/>
         </w:rPr>
+        <w:t xml:space="preserve"> </w:t>
+      </w:r>
+      <w:r>
+        <w:rPr>
+          <w:rFonts w:ascii="Times New Roman" w:hAnsi="Times New Roman" w:cs="Times New Roman"/>
+          <w:sz w:val="24"/>
+          <w:szCs w:val="24"/>
+        </w:rPr>
+        <w:t>Although</w:t>
+      </w:r>
+      <w:r>
+        <w:rPr>
+          <w:rFonts w:ascii="Times New Roman" w:hAnsi="Times New Roman" w:cs="Times New Roman"/>
+          <w:sz w:val="24"/>
+          <w:szCs w:val="24"/>
+        </w:rPr>
+        <w:t xml:space="preserve"> the</w:t>
+      </w:r>
+      <w:r>
+        <w:rPr>
+          <w:rFonts w:ascii="Times New Roman" w:hAnsi="Times New Roman" w:cs="Times New Roman"/>
+          <w:sz w:val="24"/>
+          <w:szCs w:val="24"/>
+        </w:rPr>
+        <w:t xml:space="preserve"> goethite synthesized here should more closely match those</w:t>
+      </w:r>
+      <w:r>
+        <w:rPr>
+          <w:rFonts w:ascii="Times New Roman" w:hAnsi="Times New Roman" w:cs="Times New Roman"/>
+          <w:sz w:val="24"/>
+          <w:szCs w:val="24"/>
+        </w:rPr>
+        <w:t xml:space="preserve"> found in natural settings</w:t>
+      </w:r>
+      <w:r>
+        <w:rPr>
+          <w:rFonts w:ascii="Times New Roman" w:hAnsi="Times New Roman" w:cs="Times New Roman"/>
+          <w:sz w:val="24"/>
+          <w:szCs w:val="24"/>
+        </w:rPr>
+        <w:t>,</w:t>
+      </w:r>
+      <w:r>
+        <w:rPr>
+          <w:rFonts w:ascii="Times New Roman" w:hAnsi="Times New Roman" w:cs="Times New Roman"/>
+          <w:sz w:val="24"/>
+          <w:szCs w:val="24"/>
+        </w:rPr>
         <w:fldChar w:fldCharType="begin" w:fldLock="1"/>
       </w:r>
       <w:r>
@@ -7824,7 +8046,7 @@
           <w:sz w:val="24"/>
           <w:szCs w:val="24"/>
         </w:rPr>
-        <w:instrText>ADDIN CSL_CITATION { "citationItems" : [ { "id" : "ITEM-1", "itemData" : { "DOI" : "10.1016/j.marchem.2013.01.008", "ISSN" : "03044203", "author" : [ { "dropping-particle" : "", "family" : "Beck", "given" : "Aaron J.", "non-dropping-particle" : "", "parse-names" : false, "suffix" : "" }, { "dropping-particle" : "", "family" : "Cochran", "given" : "Michele a.", "non-dropping-particle" : "", "parse-names" : false, "suffix" : "" } ], "container-title" : "Marine Chemistry", "id" : "ITEM-1", "issued" : { "date-parts" : [ [ "2013", "10" ] ] }, "page" : "38-48", "publisher" : "Elsevier B.V.", "title" : "Controls on solid-solution partitioning of radium in saturated marine sands", "type" : "article-journal", "volume" : "156" }, "uris" : [ "http://www.mendeley.com/documents/?uuid=433c5ed5-fe4f-49b1-8e02-0514d092d5f5" ] } ], "mendeley" : { "formattedCitation" : "&lt;sup&gt;17&lt;/sup&gt;", "plainTextFormattedCitation" : "17", "previouslyFormattedCitation" : "&lt;sup&gt;17&lt;/sup&gt;" }, "properties" : { "noteIndex" : 0 }, "schema" : "https://github.com/citation-style-language/schema/raw/master/csl-citation.json" }</w:instrText>
+        <w:instrText>ADDIN CSL_CITATION { "citationItems" : [ { "id" : "ITEM-1", "itemData" : { "DOI" : "10.1002/9783527613229", "ISBN" : "9783527613229", "ISSN" : "0009-8558", "author" : [ { "dropping-particle" : "", "family" : "Schwertmann", "given" : "U.", "non-dropping-particle" : "", "parse-names" : false, "suffix" : "" }, { "dropping-particle" : "", "family" : "Cornell", "given" : "RM.", "non-dropping-particle" : "", "parse-names" : false, "suffix" : "" } ], "container-title" : "Wiley-VCH Verlag Gmbh", "id" : "ITEM-1", "issued" : { "date-parts" : [ [ "2000", "4", "25" ] ] }, "publisher" : "Wiley-VCH Verlag GmbH", "publisher-place" : "Weinheim, Germany", "title" : "Iron Oxides in the Laboratary", "type" : "book" }, "uris" : [ "http://www.mendeley.com/documents/?uuid=62200266-4ca8-456a-a42c-4d91a7a4087b" ] } ], "mendeley" : { "formattedCitation" : "&lt;sup&gt;13&lt;/sup&gt;", "plainTextFormattedCitation" : "13", "previouslyFormattedCitation" : "&lt;sup&gt;13&lt;/sup&gt;" }, "properties" : { "noteIndex" : 0 }, "schema" : "https://github.com/citation-style-language/schema/raw/master/csl-citation.json" }</w:instrText>
       </w:r>
       <w:r>
         <w:rPr>
@@ -7842,7 +8064,7 @@
           <w:szCs w:val="24"/>
           <w:vertAlign w:val="superscript"/>
         </w:rPr>
-        <w:t>17</w:t>
+        <w:t>13</w:t>
       </w:r>
       <w:r>
         <w:rPr>
@@ -7858,96 +8080,6 @@
           <w:sz w:val="24"/>
           <w:szCs w:val="24"/>
         </w:rPr>
-        <w:t xml:space="preserve"> </w:t>
-      </w:r>
-      <w:r>
-        <w:rPr>
-          <w:rFonts w:ascii="Times New Roman" w:hAnsi="Times New Roman" w:cs="Times New Roman"/>
-          <w:sz w:val="24"/>
-          <w:szCs w:val="24"/>
-        </w:rPr>
-        <w:t>Although</w:t>
-      </w:r>
-      <w:r>
-        <w:rPr>
-          <w:rFonts w:ascii="Times New Roman" w:hAnsi="Times New Roman" w:cs="Times New Roman"/>
-          <w:sz w:val="24"/>
-          <w:szCs w:val="24"/>
-        </w:rPr>
-        <w:t xml:space="preserve"> the</w:t>
-      </w:r>
-      <w:r>
-        <w:rPr>
-          <w:rFonts w:ascii="Times New Roman" w:hAnsi="Times New Roman" w:cs="Times New Roman"/>
-          <w:sz w:val="24"/>
-          <w:szCs w:val="24"/>
-        </w:rPr>
-        <w:t xml:space="preserve"> goethite synthesized here should more closely match those</w:t>
-      </w:r>
-      <w:r>
-        <w:rPr>
-          <w:rFonts w:ascii="Times New Roman" w:hAnsi="Times New Roman" w:cs="Times New Roman"/>
-          <w:sz w:val="24"/>
-          <w:szCs w:val="24"/>
-        </w:rPr>
-        <w:t xml:space="preserve"> found in natural settings</w:t>
-      </w:r>
-      <w:r>
-        <w:rPr>
-          <w:rFonts w:ascii="Times New Roman" w:hAnsi="Times New Roman" w:cs="Times New Roman"/>
-          <w:sz w:val="24"/>
-          <w:szCs w:val="24"/>
-        </w:rPr>
-        <w:t>,</w:t>
-      </w:r>
-      <w:r>
-        <w:rPr>
-          <w:rFonts w:ascii="Times New Roman" w:hAnsi="Times New Roman" w:cs="Times New Roman"/>
-          <w:sz w:val="24"/>
-          <w:szCs w:val="24"/>
-        </w:rPr>
-        <w:fldChar w:fldCharType="begin" w:fldLock="1"/>
-      </w:r>
-      <w:r>
-        <w:rPr>
-          <w:rFonts w:ascii="Times New Roman" w:hAnsi="Times New Roman" w:cs="Times New Roman"/>
-          <w:sz w:val="24"/>
-          <w:szCs w:val="24"/>
-        </w:rPr>
-        <w:instrText>ADDIN CSL_CITATION { "citationItems" : [ { "id" : "ITEM-1", "itemData" : { "DOI" : "10.1002/9783527613229", "ISBN" : "9783527613229", "ISSN" : "0009-8558", "author" : [ { "dropping-particle" : "", "family" : "Schwertmann", "given" : "U.", "non-dropping-particle" : "", "parse-names" : false, "suffix" : "" }, { "dropping-particle" : "", "family" : "Cornell", "given" : "RM.", "non-dropping-particle" : "", "parse-names" : false, "suffix" : "" } ], "container-title" : "Wiley-VCH Verlag Gmbh", "id" : "ITEM-1", "issued" : { "date-parts" : [ [ "2000", "4", "25" ] ] }, "publisher" : "Wiley-VCH Verlag GmbH", "publisher-place" : "Weinheim, Germany", "title" : "Iron Oxides in the Laboratary", "type" : "book" }, "uris" : [ "http://www.mendeley.com/documents/?uuid=62200266-4ca8-456a-a42c-4d91a7a4087b" ] } ], "mendeley" : { "formattedCitation" : "&lt;sup&gt;13&lt;/sup&gt;", "plainTextFormattedCitation" : "13", "previouslyFormattedCitation" : "&lt;sup&gt;13&lt;/sup&gt;" }, "properties" : { "noteIndex" : 0 }, "schema" : "https://github.com/citation-style-language/schema/raw/master/csl-citation.json" }</w:instrText>
-      </w:r>
-      <w:r>
-        <w:rPr>
-          <w:rFonts w:ascii="Times New Roman" w:hAnsi="Times New Roman" w:cs="Times New Roman"/>
-          <w:sz w:val="24"/>
-          <w:szCs w:val="24"/>
-        </w:rPr>
-        <w:fldChar w:fldCharType="separate"/>
-      </w:r>
-      <w:r>
-        <w:rPr>
-          <w:rFonts w:ascii="Times New Roman" w:hAnsi="Times New Roman" w:cs="Times New Roman"/>
-          <w:noProof/>
-          <w:sz w:val="24"/>
-          <w:szCs w:val="24"/>
-          <w:vertAlign w:val="superscript"/>
-        </w:rPr>
-        <w:t>13</w:t>
-      </w:r>
-      <w:r>
-        <w:rPr>
-          <w:rFonts w:ascii="Times New Roman" w:hAnsi="Times New Roman" w:cs="Times New Roman"/>
-          <w:sz w:val="24"/>
-          <w:szCs w:val="24"/>
-        </w:rPr>
-        <w:fldChar w:fldCharType="end"/>
-      </w:r>
-      <w:r>
-        <w:rPr>
-          <w:rFonts w:ascii="Times New Roman" w:hAnsi="Times New Roman" w:cs="Times New Roman"/>
-          <w:sz w:val="24"/>
-          <w:szCs w:val="24"/>
-        </w:rPr>
         <w:t xml:space="preserve"> other studies used different synthesis metho</w:t>
       </w:r>
       <w:r>
@@ -7980,16 +8112,7 @@
           <w:sz w:val="24"/>
           <w:szCs w:val="24"/>
         </w:rPr>
-        <w:t xml:space="preserve"> </w:t>
-      </w:r>
-      <w:r>
-        <w:rPr>
-          <w:rFonts w:ascii="Times New Roman" w:hAnsi="Times New Roman" w:cs="Times New Roman"/>
-          <w:sz w:val="24"/>
-          <w:szCs w:val="24"/>
-        </w:rPr>
-        <w:lastRenderedPageBreak/>
-        <w:t>between the results here and in other studies</w:t>
+        <w:t xml:space="preserve"> between the results here and in other studies</w:t>
       </w:r>
       <w:r>
         <w:rPr>
@@ -8043,6 +8166,14 @@
           <w:szCs w:val="24"/>
         </w:rPr>
         <w:t xml:space="preserve"> to describe and report solute-solid interactions</w:t>
+      </w:r>
+      <w:r>
+        <w:rPr>
+          <w:rFonts w:ascii="Times New Roman" w:hAnsi="Times New Roman" w:cs="Times New Roman"/>
+          <w:sz w:val="24"/>
+          <w:szCs w:val="24"/>
+        </w:rPr>
+        <w:t>, suggesting a more intricate understanding of surface complexes and surface sites is necessary to explain variations between similar experiments</w:t>
       </w:r>
       <w:r>
         <w:rPr>
@@ -8524,6 +8655,14 @@
           <w:sz w:val="24"/>
           <w:szCs w:val="24"/>
         </w:rPr>
+        <w:t>Surface area normalized isotherms also reflect these trends (figure S1).</w:t>
+      </w:r>
+      <w:r>
+        <w:rPr>
+          <w:rFonts w:ascii="Times New Roman" w:hAnsi="Times New Roman" w:cs="Times New Roman"/>
+          <w:sz w:val="24"/>
+          <w:szCs w:val="24"/>
+        </w:rPr>
         <w:t xml:space="preserve"> </w:t>
       </w:r>
       <w:r>
@@ -9047,6 +9186,7 @@
           <w:sz w:val="24"/>
           <w:szCs w:val="24"/>
         </w:rPr>
+        <w:lastRenderedPageBreak/>
         <w:tab/>
         <w:t xml:space="preserve">Pyrite showed limited sorption of </w:t>
       </w:r>
@@ -9237,25 +9377,73 @@
           <w:rFonts w:ascii="Times New Roman" w:hAnsi="Times New Roman" w:cs="Times New Roman"/>
           <w:sz w:val="24"/>
           <w:szCs w:val="24"/>
-        </w:rPr>
-        <w:t xml:space="preserve"> values show that pyrite has the largest sorption of all of the minerals considered here. </w:t>
-      </w:r>
-      <w:r>
-        <w:rPr>
-          <w:rFonts w:ascii="Times New Roman" w:hAnsi="Times New Roman" w:cs="Times New Roman"/>
-          <w:sz w:val="24"/>
-          <w:szCs w:val="24"/>
-        </w:rPr>
-        <w:t xml:space="preserve">There is very little, if any existing data examining </w:t>
-      </w:r>
-      <w:r>
-        <w:rPr>
-          <w:rFonts w:ascii="Times New Roman" w:hAnsi="Times New Roman" w:cs="Times New Roman"/>
-          <w:sz w:val="24"/>
-          <w:szCs w:val="24"/>
-        </w:rPr>
-        <w:lastRenderedPageBreak/>
-        <w:t xml:space="preserve">the sorption of </w:t>
+          <w:vertAlign w:val="subscript"/>
+        </w:rPr>
+        <w:t xml:space="preserve"> </w:t>
+      </w:r>
+      <w:r>
+        <w:rPr>
+          <w:rFonts w:ascii="Times New Roman" w:hAnsi="Times New Roman" w:cs="Times New Roman"/>
+          <w:sz w:val="24"/>
+          <w:szCs w:val="24"/>
+        </w:rPr>
+        <w:t>and surface area normalized sorption</w:t>
+      </w:r>
+      <w:r>
+        <w:rPr>
+          <w:rFonts w:ascii="Times New Roman" w:hAnsi="Times New Roman" w:cs="Times New Roman"/>
+          <w:sz w:val="24"/>
+          <w:szCs w:val="24"/>
+        </w:rPr>
+        <w:t xml:space="preserve"> values </w:t>
+      </w:r>
+      <w:r>
+        <w:rPr>
+          <w:rFonts w:ascii="Times New Roman" w:hAnsi="Times New Roman" w:cs="Times New Roman"/>
+          <w:sz w:val="24"/>
+          <w:szCs w:val="24"/>
+        </w:rPr>
+        <w:t xml:space="preserve">(figure S1) </w:t>
+      </w:r>
+      <w:r>
+        <w:rPr>
+          <w:rFonts w:ascii="Times New Roman" w:hAnsi="Times New Roman" w:cs="Times New Roman"/>
+          <w:sz w:val="24"/>
+          <w:szCs w:val="24"/>
+        </w:rPr>
+        <w:t>show that pyrite has the largest sorption of all</w:t>
+      </w:r>
+      <w:r>
+        <w:rPr>
+          <w:rFonts w:ascii="Times New Roman" w:hAnsi="Times New Roman" w:cs="Times New Roman"/>
+          <w:sz w:val="24"/>
+          <w:szCs w:val="24"/>
+        </w:rPr>
+        <w:t xml:space="preserve"> of the minerals considered her</w:t>
+      </w:r>
+      <w:r>
+        <w:rPr>
+          <w:rFonts w:ascii="Times New Roman" w:hAnsi="Times New Roman" w:cs="Times New Roman"/>
+          <w:sz w:val="24"/>
+          <w:szCs w:val="24"/>
+        </w:rPr>
+        <w:t>e</w:t>
+      </w:r>
+      <w:r>
+        <w:rPr>
+          <w:rFonts w:ascii="Times New Roman" w:hAnsi="Times New Roman" w:cs="Times New Roman"/>
+          <w:sz w:val="24"/>
+          <w:szCs w:val="24"/>
+        </w:rPr>
+        <w:t xml:space="preserve">. </w:t>
+      </w:r>
+      <w:r>
+        <w:rPr>
+          <w:rFonts w:ascii="Times New Roman" w:hAnsi="Times New Roman" w:cs="Times New Roman"/>
+          <w:sz w:val="24"/>
+          <w:szCs w:val="24"/>
+        </w:rPr>
+        <w:t xml:space="preserve">There is very little, if any existing data examining the sorption of </w:t>
       </w:r>
       <w:r>
         <w:rPr>
@@ -9786,7 +9974,16 @@
           <w:sz w:val="24"/>
           <w:szCs w:val="24"/>
         </w:rPr>
-        <w:t>units smaller</w:t>
+        <w:t xml:space="preserve">units </w:t>
+      </w:r>
+      <w:r>
+        <w:rPr>
+          <w:rFonts w:ascii="Times New Roman" w:hAnsi="Times New Roman" w:cs="Times New Roman"/>
+          <w:sz w:val="24"/>
+          <w:szCs w:val="24"/>
+        </w:rPr>
+        <w:lastRenderedPageBreak/>
+        <w:t>smaller</w:t>
       </w:r>
       <w:r>
         <w:rPr>
@@ -10063,7 +10260,6 @@
           <w:sz w:val="24"/>
           <w:szCs w:val="24"/>
         </w:rPr>
-        <w:lastRenderedPageBreak/>
         <w:tab/>
         <w:t>Concentrations of Ra used here are far below the analytical detection limits of techniques used to describe and constrain the bonding environment of Ra to solids. Hence, SCM developed here for Ra ads</w:t>
       </w:r>
@@ -10632,6 +10828,7 @@
           <w:sz w:val="24"/>
           <w:szCs w:val="24"/>
         </w:rPr>
+        <w:lastRenderedPageBreak/>
         <w:t xml:space="preserve">Surface complexation modeling of </w:t>
       </w:r>
       <w:r>
@@ -10826,16 +11023,7 @@
           <w:sz w:val="24"/>
           <w:szCs w:val="24"/>
         </w:rPr>
-        <w:t xml:space="preserve"> the formation </w:t>
-      </w:r>
-      <w:r>
-        <w:rPr>
-          <w:rFonts w:ascii="Times New Roman" w:hAnsi="Times New Roman" w:cs="Times New Roman"/>
-          <w:sz w:val="24"/>
-          <w:szCs w:val="24"/>
-        </w:rPr>
-        <w:lastRenderedPageBreak/>
-        <w:t>of both inner sphere and outer sphere complexes</w:t>
+        <w:t xml:space="preserve"> the formation of both inner sphere and outer sphere complexes</w:t>
       </w:r>
       <w:r>
         <w:rPr>
@@ -11619,7 +11807,16 @@
           <w:sz w:val="24"/>
           <w:szCs w:val="24"/>
         </w:rPr>
-        <w:t xml:space="preserve"> suggests that less competition for the protonated surface sites will occur in the presence of other metals, though it is unclear how competition between the protonated surface sites and ion exchange will control the ultimate fate of Ra </w:t>
+        <w:t xml:space="preserve"> suggests that less competition for the protonated surface sites will </w:t>
+      </w:r>
+      <w:r>
+        <w:rPr>
+          <w:rFonts w:ascii="Times New Roman" w:hAnsi="Times New Roman" w:cs="Times New Roman"/>
+          <w:sz w:val="24"/>
+          <w:szCs w:val="24"/>
+        </w:rPr>
+        <w:lastRenderedPageBreak/>
+        <w:t xml:space="preserve">occur in the presence of other metals, though it is unclear how competition between the protonated surface sites and ion exchange will control the ultimate fate of Ra </w:t>
       </w:r>
       <w:r>
         <w:rPr>
@@ -11916,16 +12113,7 @@
           <w:sz w:val="24"/>
           <w:szCs w:val="24"/>
         </w:rPr>
-        <w:t xml:space="preserve"> of Ra </w:t>
-      </w:r>
-      <w:r>
-        <w:rPr>
-          <w:rFonts w:ascii="Times New Roman" w:hAnsi="Times New Roman" w:cs="Times New Roman"/>
-          <w:sz w:val="24"/>
-          <w:szCs w:val="24"/>
-        </w:rPr>
-        <w:lastRenderedPageBreak/>
-        <w:t>sorption</w:t>
+        <w:t xml:space="preserve"> of Ra sorption</w:t>
       </w:r>
       <w:r>
         <w:rPr>
@@ -12506,7 +12694,16 @@
           <w:sz w:val="24"/>
           <w:szCs w:val="24"/>
         </w:rPr>
-        <w:t xml:space="preserve">esults here suggest that groundwater model predictions and estimations may improve by measuring total Ra (and in some scenarios, Ra isotopes) associated with dominant subsurface minerals, and incorporating adsorption processes into simplistic mixing models. </w:t>
+        <w:t xml:space="preserve">esults here suggest that groundwater model predictions and estimations may improve by measuring total Ra (and in some scenarios, Ra </w:t>
+      </w:r>
+      <w:r>
+        <w:rPr>
+          <w:rFonts w:ascii="Times New Roman" w:hAnsi="Times New Roman" w:cs="Times New Roman"/>
+          <w:sz w:val="24"/>
+          <w:szCs w:val="24"/>
+        </w:rPr>
+        <w:lastRenderedPageBreak/>
+        <w:t xml:space="preserve">isotopes) associated with dominant subsurface minerals, and incorporating adsorption processes into simplistic mixing models. </w:t>
       </w:r>
     </w:p>
     <w:p>
@@ -12648,16 +12845,7 @@
           <w:sz w:val="24"/>
           <w:szCs w:val="24"/>
         </w:rPr>
-        <w:t xml:space="preserve">fluctuations in pH, salinity or redox </w:t>
-      </w:r>
-      <w:r>
-        <w:rPr>
-          <w:rFonts w:ascii="Times New Roman" w:hAnsi="Times New Roman" w:cs="Times New Roman"/>
-          <w:sz w:val="24"/>
-          <w:szCs w:val="24"/>
-        </w:rPr>
-        <w:lastRenderedPageBreak/>
-        <w:t>state</w:t>
+        <w:t>fluctuations in pH, salinity or redox state</w:t>
       </w:r>
       <w:r>
         <w:rPr>
@@ -12966,8 +13154,6 @@
         </w:rPr>
         <w:fldChar w:fldCharType="separate"/>
       </w:r>
-      <w:bookmarkStart w:id="34" w:name="_GoBack"/>
-      <w:bookmarkEnd w:id="34"/>
       <w:r>
         <w:rPr>
           <w:rFonts w:ascii="Times New Roman" w:hAnsi="Times New Roman" w:cs="Times New Roman"/>
@@ -13350,7 +13536,16 @@
           <w:sz w:val="24"/>
           <w:szCs w:val="24"/>
         </w:rPr>
-        <w:t xml:space="preserve"> critical minerals that control transport, as well as providing </w:t>
+        <w:t xml:space="preserve"> critical minerals that control transport, as well as </w:t>
+      </w:r>
+      <w:r>
+        <w:rPr>
+          <w:rFonts w:ascii="Times New Roman" w:hAnsi="Times New Roman" w:cs="Times New Roman"/>
+          <w:sz w:val="24"/>
+          <w:szCs w:val="24"/>
+        </w:rPr>
+        <w:lastRenderedPageBreak/>
+        <w:t xml:space="preserve">providing </w:t>
       </w:r>
       <w:r>
         <w:rPr>
@@ -13902,7 +14097,6 @@
           <w:sz w:val="24"/>
           <w:szCs w:val="24"/>
         </w:rPr>
-        <w:lastRenderedPageBreak/>
         <w:t xml:space="preserve">(4) </w:t>
       </w:r>
       <w:r>
@@ -15093,6 +15287,7 @@
           <w:sz w:val="24"/>
           <w:szCs w:val="24"/>
         </w:rPr>
+        <w:lastRenderedPageBreak/>
         <w:t xml:space="preserve">(18) </w:t>
       </w:r>
       <w:r>
@@ -15733,17 +15928,7 @@
           <w:sz w:val="24"/>
           <w:szCs w:val="24"/>
         </w:rPr>
-        <w:t xml:space="preserve"> (2), </w:t>
-      </w:r>
-      <w:r>
-        <w:rPr>
-          <w:rFonts w:ascii="Times New Roman" w:hAnsi="Times New Roman" w:cs="Times New Roman"/>
-          <w:noProof/>
-          <w:sz w:val="24"/>
-          <w:szCs w:val="24"/>
-        </w:rPr>
-        <w:lastRenderedPageBreak/>
-        <w:t>198–212.</w:t>
+        <w:t xml:space="preserve"> (2), 198–212.</w:t>
       </w:r>
     </w:p>
     <w:p>
@@ -18661,21 +18846,21 @@
                 <w:rFonts w:ascii="Times New Roman" w:hAnsi="Times New Roman" w:cs="Times New Roman"/>
               </w:rPr>
             </w:pPr>
-            <w:commentRangeStart w:id="35"/>
+            <w:commentRangeStart w:id="34"/>
             <w:r>
               <w:rPr>
                 <w:rFonts w:ascii="Times New Roman" w:hAnsi="Times New Roman" w:cs="Times New Roman"/>
               </w:rPr>
               <w:t>Source</w:t>
             </w:r>
-            <w:commentRangeEnd w:id="35"/>
+            <w:commentRangeEnd w:id="34"/>
             <w:r>
               <w:rPr>
                 <w:rStyle w:val="CommentReference"/>
                 <w:b w:val="0"/>
                 <w:bCs w:val="0"/>
               </w:rPr>
-              <w:commentReference w:id="35"/>
+              <w:commentReference w:id="34"/>
             </w:r>
           </w:p>
         </w:tc>
@@ -22115,10 +22300,10 @@
         </w:rPr>
         <w:lastRenderedPageBreak/>
         <w:drawing>
-          <wp:inline distT="0" distB="0" distL="0" distR="0" wp14:anchorId="71AB8B84" wp14:editId="5F80C772">
-            <wp:extent cx="5943600" cy="3820795"/>
-            <wp:effectExtent l="0" t="0" r="0" b="8255"/>
-            <wp:docPr id="4" name="Picture 4"/>
+          <wp:inline distT="0" distB="0" distL="0" distR="0" wp14:anchorId="5018CC92" wp14:editId="3C1C9CFB">
+            <wp:extent cx="5943600" cy="3663950"/>
+            <wp:effectExtent l="0" t="0" r="0" b="0"/>
+            <wp:docPr id="1" name="Picture 1"/>
             <wp:cNvGraphicFramePr>
               <a:graphicFrameLocks xmlns:a="http://schemas.openxmlformats.org/drawingml/2006/main" noChangeAspect="1"/>
             </wp:cNvGraphicFramePr>
@@ -22126,7 +22311,7 @@
               <a:graphicData uri="http://schemas.openxmlformats.org/drawingml/2006/picture">
                 <pic:pic xmlns:pic="http://schemas.openxmlformats.org/drawingml/2006/picture">
                   <pic:nvPicPr>
-                    <pic:cNvPr id="4" name="Figure1-Isotherms.png"/>
+                    <pic:cNvPr id="1" name="Figure 1 Sorption Isotherms.png"/>
                     <pic:cNvPicPr/>
                   </pic:nvPicPr>
                   <pic:blipFill>
@@ -22144,7 +22329,7 @@
                   <pic:spPr>
                     <a:xfrm>
                       <a:off x="0" y="0"/>
-                      <a:ext cx="5943600" cy="3820795"/>
+                      <a:ext cx="5943600" cy="3663950"/>
                     </a:xfrm>
                     <a:prstGeom prst="rect">
                       <a:avLst/>
@@ -22156,7 +22341,7 @@
           </wp:inline>
         </w:drawing>
       </w:r>
-      <w:commentRangeStart w:id="36"/>
+      <w:commentRangeStart w:id="35"/>
       <w:r>
         <w:rPr>
           <w:rFonts w:ascii="Times New Roman" w:hAnsi="Times New Roman" w:cs="Times New Roman"/>
@@ -22175,12 +22360,12 @@
         </w:rPr>
         <w:t xml:space="preserve"> 1: </w:t>
       </w:r>
-      <w:commentRangeEnd w:id="36"/>
+      <w:commentRangeEnd w:id="35"/>
       <w:r>
         <w:rPr>
           <w:rStyle w:val="CommentReference"/>
         </w:rPr>
-        <w:commentReference w:id="36"/>
+        <w:commentReference w:id="35"/>
       </w:r>
       <w:r>
         <w:rPr>
@@ -22244,192 +22429,10 @@
         <w:jc w:val="center"/>
         <w:rPr>
           <w:rFonts w:ascii="Times New Roman" w:hAnsi="Times New Roman" w:cs="Times New Roman"/>
-          <w:b/>
         </w:rPr>
       </w:pPr>
-      <w:r>
-        <w:rPr>
-          <w:rFonts w:ascii="Times New Roman" w:hAnsi="Times New Roman" w:cs="Times New Roman"/>
-          <w:b/>
-          <w:noProof/>
-        </w:rPr>
-        <w:lastRenderedPageBreak/>
-        <w:drawing>
-          <wp:inline distT="0" distB="0" distL="0" distR="0" wp14:anchorId="4C94CAAE" wp14:editId="1ED57CD8">
-            <wp:extent cx="3044958" cy="4572009"/>
-            <wp:effectExtent l="0" t="0" r="3175" b="0"/>
-            <wp:docPr id="2" name="Picture 2"/>
-            <wp:cNvGraphicFramePr>
-              <a:graphicFrameLocks xmlns:a="http://schemas.openxmlformats.org/drawingml/2006/main" noChangeAspect="1"/>
-            </wp:cNvGraphicFramePr>
-            <a:graphic xmlns:a="http://schemas.openxmlformats.org/drawingml/2006/main">
-              <a:graphicData uri="http://schemas.openxmlformats.org/drawingml/2006/picture">
-                <pic:pic xmlns:pic="http://schemas.openxmlformats.org/drawingml/2006/picture">
-                  <pic:nvPicPr>
-                    <pic:cNvPr id="2" name="Figure1-pH7Isotherms.png"/>
-                    <pic:cNvPicPr/>
-                  </pic:nvPicPr>
-                  <pic:blipFill>
-                    <a:blip r:embed="rId12" cstate="print">
-                      <a:extLst>
-                        <a:ext uri="{28A0092B-C50C-407E-A947-70E740481C1C}">
-                          <a14:useLocalDpi xmlns:a14="http://schemas.microsoft.com/office/drawing/2010/main" val="0"/>
-                        </a:ext>
-                      </a:extLst>
-                    </a:blip>
-                    <a:stretch>
-                      <a:fillRect/>
-                    </a:stretch>
-                  </pic:blipFill>
-                  <pic:spPr>
-                    <a:xfrm>
-                      <a:off x="0" y="0"/>
-                      <a:ext cx="3044958" cy="4572009"/>
-                    </a:xfrm>
-                    <a:prstGeom prst="rect">
-                      <a:avLst/>
-                    </a:prstGeom>
-                  </pic:spPr>
-                </pic:pic>
-              </a:graphicData>
-            </a:graphic>
-          </wp:inline>
-        </w:drawing>
-      </w:r>
-    </w:p>
-    <w:p>
-      <w:pPr>
-        <w:spacing w:line="240" w:lineRule="auto"/>
-        <w:jc w:val="center"/>
-        <w:rPr>
-          <w:rFonts w:ascii="Times New Roman" w:hAnsi="Times New Roman" w:cs="Times New Roman"/>
-          <w:sz w:val="24"/>
-          <w:szCs w:val="24"/>
-          <w:u w:val="single"/>
-        </w:rPr>
-      </w:pPr>
-      <w:r>
-        <w:rPr>
-          <w:rFonts w:ascii="Times New Roman" w:hAnsi="Times New Roman" w:cs="Times New Roman"/>
-          <w:b/>
-          <w:sz w:val="24"/>
-          <w:szCs w:val="24"/>
-        </w:rPr>
-        <w:t xml:space="preserve">Figure </w:t>
-      </w:r>
-      <w:r>
-        <w:rPr>
-          <w:rFonts w:ascii="Times New Roman" w:hAnsi="Times New Roman" w:cs="Times New Roman"/>
-          <w:b/>
-          <w:sz w:val="24"/>
-          <w:szCs w:val="24"/>
-        </w:rPr>
-        <w:t xml:space="preserve">1: </w:t>
-      </w:r>
-      <w:r>
-        <w:rPr>
-          <w:rFonts w:ascii="Times New Roman" w:hAnsi="Times New Roman" w:cs="Times New Roman"/>
-          <w:sz w:val="24"/>
-          <w:szCs w:val="24"/>
-        </w:rPr>
-        <w:t>Sorption isotherm results</w:t>
-      </w:r>
-      <w:r>
-        <w:rPr>
-          <w:rFonts w:ascii="Times New Roman" w:hAnsi="Times New Roman" w:cs="Times New Roman"/>
-          <w:sz w:val="24"/>
-          <w:szCs w:val="24"/>
-        </w:rPr>
-        <w:t xml:space="preserve"> for pH 7. Error bars represent the standard deviation of triplicate measurements, and fit lines’ slope the reported </w:t>
-      </w:r>
-      <w:proofErr w:type="spellStart"/>
-      <w:proofErr w:type="gramStart"/>
-      <w:r>
-        <w:rPr>
-          <w:rFonts w:ascii="Times New Roman" w:hAnsi="Times New Roman" w:cs="Times New Roman"/>
-          <w:sz w:val="24"/>
-          <w:szCs w:val="24"/>
-        </w:rPr>
-        <w:t>K</w:t>
-      </w:r>
-      <w:r>
-        <w:rPr>
-          <w:rFonts w:ascii="Times New Roman" w:hAnsi="Times New Roman" w:cs="Times New Roman"/>
-          <w:sz w:val="24"/>
-          <w:szCs w:val="24"/>
-          <w:vertAlign w:val="subscript"/>
-        </w:rPr>
-        <w:t>d</w:t>
-      </w:r>
-      <w:proofErr w:type="spellEnd"/>
-      <w:proofErr w:type="gramEnd"/>
-      <w:r>
-        <w:rPr>
-          <w:rFonts w:ascii="Times New Roman" w:hAnsi="Times New Roman" w:cs="Times New Roman"/>
-          <w:sz w:val="24"/>
-          <w:szCs w:val="24"/>
-          <w:vertAlign w:val="subscript"/>
-        </w:rPr>
-        <w:t xml:space="preserve"> </w:t>
-      </w:r>
-      <w:r>
-        <w:rPr>
-          <w:rFonts w:ascii="Times New Roman" w:hAnsi="Times New Roman" w:cs="Times New Roman"/>
-          <w:sz w:val="24"/>
-          <w:szCs w:val="24"/>
-        </w:rPr>
-        <w:t xml:space="preserve">values in Table </w:t>
-      </w:r>
-      <w:commentRangeStart w:id="37"/>
-      <w:r>
-        <w:rPr>
-          <w:rFonts w:ascii="Times New Roman" w:hAnsi="Times New Roman" w:cs="Times New Roman"/>
-          <w:sz w:val="24"/>
-          <w:szCs w:val="24"/>
-        </w:rPr>
-        <w:t>1</w:t>
-      </w:r>
-      <w:commentRangeEnd w:id="37"/>
-      <w:r>
-        <w:rPr>
-          <w:rStyle w:val="CommentReference"/>
-          <w:rFonts w:ascii="Times New Roman" w:hAnsi="Times New Roman" w:cs="Times New Roman"/>
-          <w:sz w:val="24"/>
-          <w:szCs w:val="24"/>
-        </w:rPr>
-        <w:commentReference w:id="37"/>
-      </w:r>
-      <w:r>
-        <w:rPr>
-          <w:rFonts w:ascii="Times New Roman" w:hAnsi="Times New Roman" w:cs="Times New Roman"/>
-          <w:sz w:val="24"/>
-          <w:szCs w:val="24"/>
-        </w:rPr>
-        <w:t>.</w:t>
-      </w:r>
-    </w:p>
-    <w:p>
-      <w:pPr>
-        <w:spacing w:line="240" w:lineRule="auto"/>
-        <w:rPr>
-          <w:rFonts w:ascii="Times New Roman" w:hAnsi="Times New Roman" w:cs="Times New Roman"/>
-        </w:rPr>
-      </w:pPr>
-      <w:r>
-        <w:rPr>
-          <w:rFonts w:ascii="Times New Roman" w:hAnsi="Times New Roman" w:cs="Times New Roman"/>
-        </w:rPr>
-        <w:br w:type="page"/>
-      </w:r>
-    </w:p>
-    <w:p>
-      <w:pPr>
-        <w:spacing w:line="240" w:lineRule="auto"/>
-        <w:jc w:val="center"/>
-        <w:rPr>
-          <w:rFonts w:ascii="Times New Roman" w:hAnsi="Times New Roman" w:cs="Times New Roman"/>
-        </w:rPr>
-      </w:pPr>
+      <w:bookmarkStart w:id="36" w:name="_GoBack"/>
+      <w:bookmarkEnd w:id="36"/>
       <w:r>
         <w:rPr>
           <w:rFonts w:ascii="Times New Roman" w:hAnsi="Times New Roman" w:cs="Times New Roman"/>
@@ -22452,7 +22455,7 @@
                     <pic:cNvPicPr/>
                   </pic:nvPicPr>
                   <pic:blipFill>
-                    <a:blip r:embed="rId13" cstate="print">
+                    <a:blip r:embed="rId12" cstate="print">
                       <a:extLst>
                         <a:ext uri="{28A0092B-C50C-407E-A947-70E740481C1C}">
                           <a14:useLocalDpi xmlns:a14="http://schemas.microsoft.com/office/drawing/2010/main" val="0"/>
@@ -22489,7 +22492,7 @@
           <w:szCs w:val="24"/>
         </w:rPr>
       </w:pPr>
-      <w:commentRangeStart w:id="38"/>
+      <w:commentRangeStart w:id="37"/>
       <w:r>
         <w:rPr>
           <w:rFonts w:ascii="Times New Roman" w:hAnsi="Times New Roman" w:cs="Times New Roman"/>
@@ -22499,12 +22502,12 @@
         </w:rPr>
         <w:t xml:space="preserve">Figure </w:t>
       </w:r>
-      <w:commentRangeEnd w:id="38"/>
+      <w:commentRangeEnd w:id="37"/>
       <w:r>
         <w:rPr>
           <w:rStyle w:val="CommentReference"/>
         </w:rPr>
-        <w:commentReference w:id="38"/>
+        <w:commentReference w:id="37"/>
       </w:r>
       <w:r>
         <w:rPr>
@@ -22567,7 +22570,7 @@
       </w:r>
     </w:p>
     <w:sectPr>
-      <w:headerReference w:type="default" r:id="rId14"/>
+      <w:headerReference w:type="default" r:id="rId13"/>
       <w:pgSz w:w="12240" w:h="15840"/>
       <w:pgMar w:top="1440" w:right="1440" w:bottom="1440" w:left="1440" w:header="720" w:footer="720" w:gutter="0"/>
       <w:lnNumType w:countBy="1" w:restart="continuous"/>
@@ -23158,7 +23161,7 @@
       </w:r>
     </w:p>
   </w:comment>
-  <w:comment w:id="35" w:author="Michael Chen" w:date="2017-02-16T16:07:00Z" w:initials="MC">
+  <w:comment w:id="34" w:author="Michael Chen" w:date="2017-02-16T16:07:00Z" w:initials="MC">
     <w:p>
       <w:pPr>
         <w:pStyle w:val="CommentText"/>
@@ -23174,7 +23177,7 @@
       </w:r>
     </w:p>
   </w:comment>
-  <w:comment w:id="36" w:author="Michael Chen" w:date="2017-02-09T12:29:00Z" w:initials="MC">
+  <w:comment w:id="35" w:author="Michael Chen" w:date="2017-02-09T12:29:00Z" w:initials="MC">
     <w:p>
       <w:pPr>
         <w:pStyle w:val="CommentText"/>
@@ -23190,23 +23193,7 @@
       </w:r>
     </w:p>
   </w:comment>
-  <w:comment w:id="37" w:author="Michael Chen" w:date="2017-02-09T12:28:00Z" w:initials="MC">
-    <w:p>
-      <w:pPr>
-        <w:pStyle w:val="CommentText"/>
-      </w:pPr>
-      <w:r>
-        <w:rPr>
-          <w:rStyle w:val="CommentReference"/>
-        </w:rPr>
-        <w:annotationRef/>
-      </w:r>
-      <w:r>
-        <w:t>This is the second option for the first figure. While it has less data, it still conveys the main ideas we discuss in the paper, and is smaller. I’d still plan to have the rest of the isotherms plotted in the supporting information like in the first figure option.</w:t>
-      </w:r>
-    </w:p>
-  </w:comment>
-  <w:comment w:id="38" w:author="Michael Chen" w:date="2017-02-09T15:30:00Z" w:initials="MC">
+  <w:comment w:id="37" w:author="Michael Chen" w:date="2017-02-09T15:30:00Z" w:initials="MC">
     <w:p>
       <w:pPr>
         <w:pStyle w:val="CommentText"/>
@@ -23263,7 +23250,6 @@
   <w15:commentEx w15:paraId="2B823BDE" w15:done="1"/>
   <w15:commentEx w15:paraId="4AA7F13E" w15:done="0"/>
   <w15:commentEx w15:paraId="38ABF949" w15:done="0"/>
-  <w15:commentEx w15:paraId="4FB4739D" w15:done="0"/>
   <w15:commentEx w15:paraId="0FCA3A97" w15:done="0"/>
 </w15:commentsEx>
 </file>
@@ -23352,7 +23338,7 @@
           <w:rPr>
             <w:noProof/>
           </w:rPr>
-          <w:t>13</w:t>
+          <w:t>18</w:t>
         </w:r>
         <w:r>
           <w:rPr>
@@ -25139,7 +25125,7 @@
 </file>
 
 <file path=customXml/itemProps1.xml><?xml version="1.0" encoding="utf-8"?>
-<ds:datastoreItem xmlns:ds="http://schemas.openxmlformats.org/officeDocument/2006/customXml" ds:itemID="{0EAB0990-B861-4CEE-ABBD-2EE4ECBB949B}">
+<ds:datastoreItem xmlns:ds="http://schemas.openxmlformats.org/officeDocument/2006/customXml" ds:itemID="{C853484B-BCDF-49A3-8E20-35FF4A63B7FB}">
   <ds:schemaRefs>
     <ds:schemaRef ds:uri="http://schemas.openxmlformats.org/officeDocument/2006/bibliography"/>
   </ds:schemaRefs>

</xml_diff>